<commit_message>
More use cases, Web Socket Configuration.
</commit_message>
<xml_diff>
--- a/Documentation/Backlogs/User Stories - Valentin - Knockout Ticket.docx
+++ b/Documentation/Backlogs/User Stories - Valentin - Knockout Ticket.docx
@@ -631,7 +631,7 @@
           <w:color w:val="7030A0"/>
           <w:lang w:val="ro-RO"/>
         </w:rPr>
-        <w:t>User Story 3:</w:t>
+        <w:t xml:space="preserve">User Story </w:t>
       </w:r>
       <w:r>
         <w:rPr>
@@ -640,7 +640,34 @@
           <w:color w:val="7030A0"/>
           <w:lang w:val="ro-RO"/>
         </w:rPr>
-        <w:t xml:space="preserve"> Purchase Tickets</w:t>
+        <w:t>3</w:t>
+      </w:r>
+      <w:r>
+        <w:rPr>
+          <w:b/>
+          <w:bCs/>
+          <w:color w:val="7030A0"/>
+          <w:lang w:val="ro-RO"/>
+        </w:rPr>
+        <w:t>:</w:t>
+      </w:r>
+      <w:r>
+        <w:rPr>
+          <w:b/>
+          <w:bCs/>
+          <w:color w:val="7030A0"/>
+          <w:lang w:val="ro-RO"/>
+        </w:rPr>
+        <w:t xml:space="preserve"> </w:t>
+      </w:r>
+      <w:r>
+        <w:rPr>
+          <w:b/>
+          <w:bCs/>
+          <w:color w:val="7030A0"/>
+          <w:lang w:val="ro-RO"/>
+        </w:rPr>
+        <w:t>Organize matches</w:t>
       </w:r>
     </w:p>
     <w:p>
@@ -648,7 +675,7 @@
         <w:pStyle w:val="ListParagraph"/>
         <w:numPr>
           <w:ilvl w:val="0"/>
-          <w:numId w:val="12"/>
+          <w:numId w:val="23"/>
         </w:numPr>
         <w:rPr>
           <w:lang w:val="ro-RO"/>
@@ -658,7 +685,13 @@
         <w:rPr>
           <w:lang w:val="ro-RO"/>
         </w:rPr>
-        <w:t>As a user interested in attending a boxing match,</w:t>
+        <w:t>As a</w:t>
+      </w:r>
+      <w:r>
+        <w:rPr>
+          <w:lang w:val="ro-RO"/>
+        </w:rPr>
+        <w:t>n event organizer,</w:t>
       </w:r>
     </w:p>
     <w:p>
@@ -666,7 +699,7 @@
         <w:pStyle w:val="ListParagraph"/>
         <w:numPr>
           <w:ilvl w:val="0"/>
-          <w:numId w:val="12"/>
+          <w:numId w:val="23"/>
         </w:numPr>
         <w:rPr>
           <w:lang w:val="ro-RO"/>
@@ -676,7 +709,7 @@
         <w:rPr>
           <w:lang w:val="ro-RO"/>
         </w:rPr>
-        <w:t>I want to be able to select and purchase tickets for the matches I choose</w:t>
+        <w:t>I want to be able to organize fights between boxers,</w:t>
       </w:r>
     </w:p>
     <w:p>
@@ -684,7 +717,7 @@
         <w:pStyle w:val="ListParagraph"/>
         <w:numPr>
           <w:ilvl w:val="0"/>
-          <w:numId w:val="12"/>
+          <w:numId w:val="23"/>
         </w:numPr>
         <w:rPr>
           <w:lang w:val="ro-RO"/>
@@ -694,20 +727,12 @@
         <w:rPr>
           <w:lang w:val="ro-RO"/>
         </w:rPr>
-        <w:t>So that I can secure my attendance.</w:t>
-      </w:r>
-    </w:p>
-    <w:p>
-      <w:pPr>
-        <w:rPr>
-          <w:lang w:val="ro-RO"/>
-        </w:rPr>
-      </w:pPr>
-    </w:p>
-    <w:p>
-      <w:pPr>
-        <w:rPr>
-          <w:color w:val="7030A0"/>
+        <w:t>So that I can organize bookable events.</w:t>
+      </w:r>
+    </w:p>
+    <w:p>
+      <w:pPr>
+        <w:rPr>
           <w:lang w:val="ro-RO"/>
         </w:rPr>
       </w:pPr>
@@ -724,7 +749,7 @@
         <w:pStyle w:val="ListParagraph"/>
         <w:numPr>
           <w:ilvl w:val="0"/>
-          <w:numId w:val="13"/>
+          <w:numId w:val="24"/>
         </w:numPr>
         <w:rPr>
           <w:lang w:val="ro-RO"/>
@@ -734,7 +759,7 @@
         <w:rPr>
           <w:lang w:val="ro-RO"/>
         </w:rPr>
-        <w:t>I can select the desired number of tickets for a match.</w:t>
+        <w:t>I can create an event with details such as date, time, place, fighters.</w:t>
       </w:r>
     </w:p>
     <w:p>
@@ -742,7 +767,7 @@
         <w:pStyle w:val="ListParagraph"/>
         <w:numPr>
           <w:ilvl w:val="0"/>
-          <w:numId w:val="13"/>
+          <w:numId w:val="24"/>
         </w:numPr>
         <w:rPr>
           <w:lang w:val="ro-RO"/>
@@ -752,7 +777,7 @@
         <w:rPr>
           <w:lang w:val="ro-RO"/>
         </w:rPr>
-        <w:t>I can proceed to checkout and make a payment using a secure payment gateway.</w:t>
+        <w:t>Each created event will be then available to normal users.</w:t>
       </w:r>
     </w:p>
     <w:p>
@@ -767,8 +792,22 @@
           <w:color w:val="7030A0"/>
           <w:lang w:val="ro-RO"/>
         </w:rPr>
-        <w:t>Priority: 30</w:t>
-      </w:r>
+        <w:t xml:space="preserve">Priority: </w:t>
+      </w:r>
+      <w:r>
+        <w:rPr>
+          <w:color w:val="7030A0"/>
+          <w:lang w:val="ro-RO"/>
+        </w:rPr>
+        <w:t>40</w:t>
+      </w:r>
+    </w:p>
+    <w:p>
+      <w:pPr>
+        <w:rPr>
+          <w:lang w:val="ro-RO"/>
+        </w:rPr>
+      </w:pPr>
     </w:p>
     <w:p>
       <w:pPr>
@@ -815,7 +854,7 @@
           <w:lang w:val="ro-RO"/>
         </w:rPr>
         <w:lastRenderedPageBreak/>
-        <w:t>User Story 4:</w:t>
+        <w:t xml:space="preserve">User Story </w:t>
       </w:r>
       <w:r>
         <w:rPr>
@@ -824,7 +863,34 @@
           <w:color w:val="7030A0"/>
           <w:lang w:val="ro-RO"/>
         </w:rPr>
-        <w:t xml:space="preserve"> Ticket Purchase Confirmation</w:t>
+        <w:t>4</w:t>
+      </w:r>
+      <w:r>
+        <w:rPr>
+          <w:b/>
+          <w:bCs/>
+          <w:color w:val="7030A0"/>
+          <w:lang w:val="ro-RO"/>
+        </w:rPr>
+        <w:t>:</w:t>
+      </w:r>
+      <w:r>
+        <w:rPr>
+          <w:b/>
+          <w:bCs/>
+          <w:color w:val="7030A0"/>
+          <w:lang w:val="ro-RO"/>
+        </w:rPr>
+        <w:t xml:space="preserve"> </w:t>
+      </w:r>
+      <w:r>
+        <w:rPr>
+          <w:b/>
+          <w:bCs/>
+          <w:color w:val="7030A0"/>
+          <w:lang w:val="ro-RO"/>
+        </w:rPr>
+        <w:t>Change account details</w:t>
       </w:r>
     </w:p>
     <w:p>
@@ -832,7 +898,7 @@
         <w:pStyle w:val="ListParagraph"/>
         <w:numPr>
           <w:ilvl w:val="0"/>
-          <w:numId w:val="14"/>
+          <w:numId w:val="26"/>
         </w:numPr>
         <w:rPr>
           <w:lang w:val="ro-RO"/>
@@ -842,7 +908,13 @@
         <w:rPr>
           <w:lang w:val="ro-RO"/>
         </w:rPr>
-        <w:t>As a user who has purchased tickets,</w:t>
+        <w:t>As a</w:t>
+      </w:r>
+      <w:r>
+        <w:rPr>
+          <w:lang w:val="ro-RO"/>
+        </w:rPr>
+        <w:t xml:space="preserve"> normal user,</w:t>
       </w:r>
     </w:p>
     <w:p>
@@ -850,7 +922,7 @@
         <w:pStyle w:val="ListParagraph"/>
         <w:numPr>
           <w:ilvl w:val="0"/>
-          <w:numId w:val="14"/>
+          <w:numId w:val="26"/>
         </w:numPr>
         <w:rPr>
           <w:lang w:val="ro-RO"/>
@@ -860,7 +932,7 @@
         <w:rPr>
           <w:lang w:val="ro-RO"/>
         </w:rPr>
-        <w:t>I want to receive confirmation of my ticket purchase</w:t>
+        <w:t>I want to be able to change my account details such as password, and email</w:t>
       </w:r>
     </w:p>
     <w:p>
@@ -868,7 +940,7 @@
         <w:pStyle w:val="ListParagraph"/>
         <w:numPr>
           <w:ilvl w:val="0"/>
-          <w:numId w:val="14"/>
+          <w:numId w:val="26"/>
         </w:numPr>
         <w:rPr>
           <w:lang w:val="ro-RO"/>
@@ -878,20 +950,12 @@
         <w:rPr>
           <w:lang w:val="ro-RO"/>
         </w:rPr>
-        <w:t>So that I have proof of my reservation.</w:t>
-      </w:r>
-    </w:p>
-    <w:p>
-      <w:pPr>
-        <w:rPr>
-          <w:lang w:val="ro-RO"/>
-        </w:rPr>
-      </w:pPr>
-    </w:p>
-    <w:p>
-      <w:pPr>
-        <w:rPr>
-          <w:color w:val="7030A0"/>
+        <w:t>So that I can raise the security of my account.</w:t>
+      </w:r>
+    </w:p>
+    <w:p>
+      <w:pPr>
+        <w:rPr>
           <w:lang w:val="ro-RO"/>
         </w:rPr>
       </w:pPr>
@@ -908,7 +972,7 @@
         <w:pStyle w:val="ListParagraph"/>
         <w:numPr>
           <w:ilvl w:val="0"/>
-          <w:numId w:val="15"/>
+          <w:numId w:val="25"/>
         </w:numPr>
         <w:rPr>
           <w:lang w:val="ro-RO"/>
@@ -918,7 +982,98 @@
         <w:rPr>
           <w:lang w:val="ro-RO"/>
         </w:rPr>
-        <w:t>I receive an email confirmation after successfully purchasing tickets.</w:t>
+        <w:t xml:space="preserve">I </w:t>
+      </w:r>
+      <w:r>
+        <w:rPr>
+          <w:lang w:val="ro-RO"/>
+        </w:rPr>
+        <w:t>am able to change certain details of my account like: password, and email.</w:t>
+      </w:r>
+    </w:p>
+    <w:p>
+      <w:pPr>
+        <w:rPr>
+          <w:color w:val="7030A0"/>
+          <w:lang w:val="ro-RO"/>
+        </w:rPr>
+      </w:pPr>
+      <w:r>
+        <w:rPr>
+          <w:color w:val="7030A0"/>
+          <w:lang w:val="ro-RO"/>
+        </w:rPr>
+        <w:t xml:space="preserve">Priority: </w:t>
+      </w:r>
+      <w:r>
+        <w:rPr>
+          <w:color w:val="7030A0"/>
+          <w:lang w:val="ro-RO"/>
+        </w:rPr>
+        <w:t>20</w:t>
+      </w:r>
+    </w:p>
+    <w:p>
+      <w:pPr>
+        <w:rPr>
+          <w:color w:val="7030A0"/>
+          <w:lang w:val="ro-RO"/>
+        </w:rPr>
+      </w:pPr>
+    </w:p>
+    <w:p>
+      <w:pPr>
+        <w:rPr>
+          <w:b/>
+          <w:bCs/>
+          <w:color w:val="7030A0"/>
+          <w:lang w:val="ro-RO"/>
+        </w:rPr>
+      </w:pPr>
+      <w:r>
+        <w:rPr>
+          <w:b/>
+          <w:bCs/>
+          <w:color w:val="7030A0"/>
+          <w:lang w:val="ro-RO"/>
+        </w:rPr>
+        <w:t xml:space="preserve">User Story </w:t>
+      </w:r>
+      <w:r>
+        <w:rPr>
+          <w:b/>
+          <w:bCs/>
+          <w:color w:val="7030A0"/>
+          <w:lang w:val="ro-RO"/>
+        </w:rPr>
+        <w:t>5</w:t>
+      </w:r>
+      <w:r>
+        <w:rPr>
+          <w:b/>
+          <w:bCs/>
+          <w:color w:val="7030A0"/>
+          <w:lang w:val="ro-RO"/>
+        </w:rPr>
+        <w:t>:</w:t>
+      </w:r>
+      <w:r>
+        <w:rPr>
+          <w:b/>
+          <w:bCs/>
+          <w:color w:val="7030A0"/>
+          <w:lang w:val="ro-RO"/>
+        </w:rPr>
+        <w:t xml:space="preserve"> </w:t>
+      </w:r>
+      <w:r>
+        <w:rPr>
+          <w:b/>
+          <w:bCs/>
+          <w:color w:val="7030A0"/>
+          <w:lang w:val="ro-RO"/>
+        </w:rPr>
+        <w:t>Add new boxers</w:t>
       </w:r>
     </w:p>
     <w:p>
@@ -926,7 +1081,7 @@
         <w:pStyle w:val="ListParagraph"/>
         <w:numPr>
           <w:ilvl w:val="0"/>
-          <w:numId w:val="15"/>
+          <w:numId w:val="27"/>
         </w:numPr>
         <w:rPr>
           <w:lang w:val="ro-RO"/>
@@ -936,59 +1091,19 @@
         <w:rPr>
           <w:lang w:val="ro-RO"/>
         </w:rPr>
-        <w:t>The email contains details of the purchased tickets, including match details and seat numbers.</w:t>
-      </w:r>
-    </w:p>
-    <w:p>
-      <w:pPr>
-        <w:rPr>
-          <w:color w:val="7030A0"/>
-          <w:lang w:val="ro-RO"/>
-        </w:rPr>
-      </w:pPr>
-      <w:r>
-        <w:rPr>
-          <w:color w:val="7030A0"/>
-          <w:lang w:val="ro-RO"/>
-        </w:rPr>
-        <w:t>Priority: 25</w:t>
-      </w:r>
-    </w:p>
-    <w:p>
-      <w:pPr>
-        <w:rPr>
-          <w:b/>
-          <w:bCs/>
-          <w:lang w:val="ro-RO"/>
-        </w:rPr>
-      </w:pPr>
-    </w:p>
-    <w:p>
-      <w:pPr>
-        <w:rPr>
-          <w:b/>
-          <w:bCs/>
-          <w:color w:val="7030A0"/>
-          <w:lang w:val="ro-RO"/>
-        </w:rPr>
-      </w:pPr>
-      <w:r>
-        <w:rPr>
-          <w:b/>
-          <w:bCs/>
-          <w:color w:val="7030A0"/>
-          <w:lang w:val="ro-RO"/>
-        </w:rPr>
-        <w:t>User Story 5:</w:t>
-      </w:r>
-      <w:r>
-        <w:rPr>
-          <w:b/>
-          <w:bCs/>
-          <w:color w:val="7030A0"/>
-          <w:lang w:val="ro-RO"/>
-        </w:rPr>
-        <w:t xml:space="preserve"> Digital Ticket Access</w:t>
+        <w:t>As a</w:t>
+      </w:r>
+      <w:r>
+        <w:rPr>
+          <w:lang w:val="ro-RO"/>
+        </w:rPr>
+        <w:t xml:space="preserve"> </w:t>
+      </w:r>
+      <w:r>
+        <w:rPr>
+          <w:lang w:val="ro-RO"/>
+        </w:rPr>
+        <w:t>event organizer,</w:t>
       </w:r>
     </w:p>
     <w:p>
@@ -996,7 +1111,7 @@
         <w:pStyle w:val="ListParagraph"/>
         <w:numPr>
           <w:ilvl w:val="0"/>
-          <w:numId w:val="16"/>
+          <w:numId w:val="27"/>
         </w:numPr>
         <w:rPr>
           <w:lang w:val="ro-RO"/>
@@ -1006,7 +1121,7 @@
         <w:rPr>
           <w:lang w:val="ro-RO"/>
         </w:rPr>
-        <w:t>As a user attending a boxing match,</w:t>
+        <w:t>I want to be able to create new boxers with their own personal data: weight, wins, draws, losses, and full name,</w:t>
       </w:r>
     </w:p>
     <w:p>
@@ -1014,7 +1129,7 @@
         <w:pStyle w:val="ListParagraph"/>
         <w:numPr>
           <w:ilvl w:val="0"/>
-          <w:numId w:val="16"/>
+          <w:numId w:val="27"/>
         </w:numPr>
         <w:rPr>
           <w:lang w:val="ro-RO"/>
@@ -1024,7 +1139,21 @@
         <w:rPr>
           <w:lang w:val="ro-RO"/>
         </w:rPr>
-        <w:t>I want to have the option to view my tickets digitally</w:t>
+        <w:t>So that I can later book fights for them</w:t>
+      </w:r>
+    </w:p>
+    <w:p>
+      <w:pPr>
+        <w:rPr>
+          <w:lang w:val="ro-RO"/>
+        </w:rPr>
+      </w:pPr>
+      <w:r>
+        <w:rPr>
+          <w:color w:val="7030A0"/>
+          <w:lang w:val="ro-RO"/>
+        </w:rPr>
+        <w:t>Acceptance Criteria:</w:t>
       </w:r>
     </w:p>
     <w:p>
@@ -1032,7 +1161,7 @@
         <w:pStyle w:val="ListParagraph"/>
         <w:numPr>
           <w:ilvl w:val="0"/>
-          <w:numId w:val="16"/>
+          <w:numId w:val="28"/>
         </w:numPr>
         <w:rPr>
           <w:lang w:val="ro-RO"/>
@@ -1042,29 +1171,13 @@
         <w:rPr>
           <w:lang w:val="ro-RO"/>
         </w:rPr>
-        <w:t>So that I can easily access them on my mobile device.</w:t>
-      </w:r>
-    </w:p>
-    <w:p>
-      <w:pPr>
-        <w:rPr>
-          <w:lang w:val="ro-RO"/>
-        </w:rPr>
-      </w:pPr>
-    </w:p>
-    <w:p>
-      <w:pPr>
-        <w:rPr>
-          <w:color w:val="7030A0"/>
-          <w:lang w:val="ro-RO"/>
-        </w:rPr>
-      </w:pPr>
-      <w:r>
-        <w:rPr>
-          <w:color w:val="7030A0"/>
-          <w:lang w:val="ro-RO"/>
-        </w:rPr>
-        <w:t>Acceptance Criteria:</w:t>
+        <w:t xml:space="preserve">I </w:t>
+      </w:r>
+      <w:r>
+        <w:rPr>
+          <w:lang w:val="ro-RO"/>
+        </w:rPr>
+        <w:t>can create new boxers using their own details.</w:t>
       </w:r>
     </w:p>
     <w:p>
@@ -1072,7 +1185,7 @@
         <w:pStyle w:val="ListParagraph"/>
         <w:numPr>
           <w:ilvl w:val="0"/>
-          <w:numId w:val="17"/>
+          <w:numId w:val="28"/>
         </w:numPr>
         <w:rPr>
           <w:lang w:val="ro-RO"/>
@@ -1082,245 +1195,51 @@
         <w:rPr>
           <w:lang w:val="ro-RO"/>
         </w:rPr>
-        <w:t>I can access my purchased tickets through the platform's mobile app or website.</w:t>
-      </w:r>
-    </w:p>
-    <w:p>
-      <w:pPr>
-        <w:pStyle w:val="ListParagraph"/>
-        <w:numPr>
-          <w:ilvl w:val="0"/>
-          <w:numId w:val="17"/>
-        </w:numPr>
-        <w:rPr>
-          <w:lang w:val="ro-RO"/>
-        </w:rPr>
-      </w:pPr>
-      <w:r>
-        <w:rPr>
-          <w:lang w:val="ro-RO"/>
-        </w:rPr>
-        <w:t>I can view the digital tickets with QR codes for easy scanning at the venue entrance.</w:t>
-      </w:r>
-    </w:p>
-    <w:p>
-      <w:pPr>
-        <w:pStyle w:val="ListParagraph"/>
-        <w:numPr>
-          <w:ilvl w:val="0"/>
-          <w:numId w:val="17"/>
-        </w:numPr>
-        <w:rPr>
-          <w:lang w:val="ro-RO"/>
-        </w:rPr>
-      </w:pPr>
-      <w:r>
-        <w:rPr>
-          <w:lang w:val="ro-RO"/>
-        </w:rPr>
-        <w:t>The digital tickets are securely stored and accessible only to the ticket holder.</w:t>
-      </w:r>
-    </w:p>
-    <w:p>
-      <w:pPr>
+        <w:t>Boxers are then ready to be booked for an event.</w:t>
+      </w:r>
+    </w:p>
+    <w:p>
+      <w:pPr>
+        <w:rPr>
+          <w:lang w:val="ro-RO"/>
+        </w:rPr>
+      </w:pPr>
+      <w:r>
         <w:rPr>
           <w:color w:val="7030A0"/>
           <w:lang w:val="ro-RO"/>
         </w:rPr>
-      </w:pPr>
+        <w:t>Priority:</w:t>
+      </w:r>
       <w:r>
         <w:rPr>
           <w:color w:val="7030A0"/>
           <w:lang w:val="ro-RO"/>
         </w:rPr>
-        <w:t>Priority: 35</w:t>
-      </w:r>
-    </w:p>
-    <w:p>
-      <w:pPr>
-        <w:rPr>
-          <w:lang w:val="ro-RO"/>
-        </w:rPr>
-      </w:pPr>
-    </w:p>
-    <w:p>
-      <w:pPr>
-        <w:rPr>
-          <w:b/>
-          <w:bCs/>
+        <w:t xml:space="preserve"> 50</w:t>
+      </w:r>
+    </w:p>
+    <w:p>
+      <w:pPr>
+        <w:rPr>
+          <w:lang w:val="ro-RO"/>
+        </w:rPr>
+      </w:pPr>
+    </w:p>
+    <w:p>
+      <w:pPr>
+        <w:rPr>
+          <w:lang w:val="ro-RO"/>
+        </w:rPr>
+      </w:pPr>
+    </w:p>
+    <w:p>
+      <w:pPr>
+        <w:rPr>
           <w:color w:val="7030A0"/>
           <w:lang w:val="ro-RO"/>
         </w:rPr>
       </w:pPr>
-      <w:r>
-        <w:rPr>
-          <w:b/>
-          <w:bCs/>
-          <w:color w:val="7030A0"/>
-          <w:lang w:val="ro-RO"/>
-        </w:rPr>
-        <w:t>User Story 6:</w:t>
-      </w:r>
-      <w:r>
-        <w:rPr>
-          <w:b/>
-          <w:bCs/>
-          <w:color w:val="7030A0"/>
-          <w:lang w:val="ro-RO"/>
-        </w:rPr>
-        <w:t xml:space="preserve"> Notification Management</w:t>
-      </w:r>
-    </w:p>
-    <w:p>
-      <w:pPr>
-        <w:pStyle w:val="ListParagraph"/>
-        <w:numPr>
-          <w:ilvl w:val="0"/>
-          <w:numId w:val="18"/>
-        </w:numPr>
-        <w:rPr>
-          <w:lang w:val="ro-RO"/>
-        </w:rPr>
-      </w:pPr>
-      <w:r>
-        <w:rPr>
-          <w:lang w:val="ro-RO"/>
-        </w:rPr>
-        <w:t>As a registered user,</w:t>
-      </w:r>
-    </w:p>
-    <w:p>
-      <w:pPr>
-        <w:pStyle w:val="ListParagraph"/>
-        <w:numPr>
-          <w:ilvl w:val="0"/>
-          <w:numId w:val="18"/>
-        </w:numPr>
-        <w:rPr>
-          <w:lang w:val="ro-RO"/>
-        </w:rPr>
-      </w:pPr>
-      <w:r>
-        <w:rPr>
-          <w:lang w:val="ro-RO"/>
-        </w:rPr>
-        <w:t>I want to receive notifications about upcoming matches and ticket availability</w:t>
-      </w:r>
-    </w:p>
-    <w:p>
-      <w:pPr>
-        <w:pStyle w:val="ListParagraph"/>
-        <w:numPr>
-          <w:ilvl w:val="0"/>
-          <w:numId w:val="18"/>
-        </w:numPr>
-        <w:rPr>
-          <w:lang w:val="ro-RO"/>
-        </w:rPr>
-      </w:pPr>
-      <w:r>
-        <w:rPr>
-          <w:lang w:val="ro-RO"/>
-        </w:rPr>
-        <w:t>So that I can stay informed and plan my attendance accordingly.</w:t>
-      </w:r>
-    </w:p>
-    <w:p>
-      <w:pPr>
-        <w:rPr>
-          <w:lang w:val="ro-RO"/>
-        </w:rPr>
-      </w:pPr>
-    </w:p>
-    <w:p>
-      <w:pPr>
-        <w:rPr>
-          <w:color w:val="7030A0"/>
-          <w:lang w:val="ro-RO"/>
-        </w:rPr>
-      </w:pPr>
-      <w:r>
-        <w:rPr>
-          <w:color w:val="7030A0"/>
-          <w:lang w:val="ro-RO"/>
-        </w:rPr>
-        <w:t>Acceptance Criteria:</w:t>
-      </w:r>
-    </w:p>
-    <w:p>
-      <w:pPr>
-        <w:pStyle w:val="ListParagraph"/>
-        <w:numPr>
-          <w:ilvl w:val="0"/>
-          <w:numId w:val="19"/>
-        </w:numPr>
-        <w:rPr>
-          <w:lang w:val="ro-RO"/>
-        </w:rPr>
-      </w:pPr>
-      <w:r>
-        <w:rPr>
-          <w:lang w:val="ro-RO"/>
-        </w:rPr>
-        <w:t xml:space="preserve">I can opt-in to receive notifications via email </w:t>
-      </w:r>
-      <w:r>
-        <w:rPr>
-          <w:lang w:val="ro-RO"/>
-        </w:rPr>
-        <w:t>notifications.</w:t>
-      </w:r>
-    </w:p>
-    <w:p>
-      <w:pPr>
-        <w:pStyle w:val="ListParagraph"/>
-        <w:numPr>
-          <w:ilvl w:val="0"/>
-          <w:numId w:val="19"/>
-        </w:numPr>
-        <w:rPr>
-          <w:lang w:val="ro-RO"/>
-        </w:rPr>
-      </w:pPr>
-      <w:r>
-        <w:rPr>
-          <w:lang w:val="ro-RO"/>
-        </w:rPr>
-        <w:t>I receive notifications about newly announced matches, ticket sales, and important updates.</w:t>
-      </w:r>
-    </w:p>
-    <w:p>
-      <w:pPr>
-        <w:pStyle w:val="ListParagraph"/>
-        <w:numPr>
-          <w:ilvl w:val="0"/>
-          <w:numId w:val="19"/>
-        </w:numPr>
-        <w:rPr>
-          <w:lang w:val="ro-RO"/>
-        </w:rPr>
-      </w:pPr>
-      <w:r>
-        <w:rPr>
-          <w:lang w:val="ro-RO"/>
-        </w:rPr>
-        <w:t>I can manage my notification preferences in my account settings.</w:t>
-      </w:r>
-    </w:p>
-    <w:p>
-      <w:pPr>
-        <w:rPr>
-          <w:color w:val="7030A0"/>
-          <w:lang w:val="ro-RO"/>
-        </w:rPr>
-      </w:pPr>
-      <w:r>
-        <w:rPr>
-          <w:color w:val="7030A0"/>
-          <w:lang w:val="ro-RO"/>
-        </w:rPr>
-        <w:t>Priority: 15</w:t>
-      </w:r>
     </w:p>
     <w:sectPr>
       <w:pgSz w:w="11906" w:h="16838"/>
@@ -1335,6 +1254,119 @@
 <file path=word/numbering.xml><?xml version="1.0" encoding="utf-8"?>
 <w:numbering xmlns:wpc="http://schemas.microsoft.com/office/word/2010/wordprocessingCanvas" xmlns:cx="http://schemas.microsoft.com/office/drawing/2014/chartex" xmlns:cx1="http://schemas.microsoft.com/office/drawing/2015/9/8/chartex" xmlns:cx2="http://schemas.microsoft.com/office/drawing/2015/10/21/chartex" xmlns:cx3="http://schemas.microsoft.com/office/drawing/2016/5/9/chartex" xmlns:cx4="http://schemas.microsoft.com/office/drawing/2016/5/10/chartex" xmlns:cx5="http://schemas.microsoft.com/office/drawing/2016/5/11/chartex" xmlns:cx6="http://schemas.microsoft.com/office/drawing/2016/5/12/chartex" xmlns:cx7="http://schemas.microsoft.com/office/drawing/2016/5/13/chartex" xmlns:cx8="http://schemas.microsoft.com/office/drawing/2016/5/14/chartex" xmlns:mc="http://schemas.openxmlformats.org/markup-compatibility/2006" xmlns:aink="http://schemas.microsoft.com/office/drawing/2016/ink" xmlns:am3d="http://schemas.microsoft.com/office/drawing/2017/model3d" xmlns:o="urn:schemas-microsoft-com:office:office" xmlns:oel="http://schemas.microsoft.com/office/2019/extlst" xmlns:r="http://schemas.openxmlformats.org/officeDocument/2006/relationships" xmlns:m="http://schemas.openxmlformats.org/officeDocument/2006/math" xmlns:v="urn:schemas-microsoft-com:vml" xmlns:wp14="http://schemas.microsoft.com/office/word/2010/wordprocessingDrawing" xmlns:wp="http://schemas.openxmlformats.org/drawingml/2006/wordprocessingDrawing" xmlns:w10="urn:schemas-microsoft-com:office:word" xmlns:w="http://schemas.openxmlformats.org/wordprocessingml/2006/main" xmlns:w14="http://schemas.microsoft.com/office/word/2010/wordml" xmlns:w15="http://schemas.microsoft.com/office/word/2012/wordml" xmlns:w16cex="http://schemas.microsoft.com/office/word/2018/wordml/cex" xmlns:w16cid="http://schemas.microsoft.com/office/word/2016/wordml/cid" xmlns:w16="http://schemas.microsoft.com/office/word/2018/wordml" xmlns:w16sdtdh="http://schemas.microsoft.com/office/word/2020/wordml/sdtdatahash" xmlns:w16se="http://schemas.microsoft.com/office/word/2015/wordml/symex" xmlns:wpg="http://schemas.microsoft.com/office/word/2010/wordprocessingGroup" xmlns:wpi="http://schemas.microsoft.com/office/word/2010/wordprocessingInk" xmlns:wne="http://schemas.microsoft.com/office/word/2006/wordml" xmlns:wps="http://schemas.microsoft.com/office/word/2010/wordprocessingShape" mc:Ignorable="w14 w15 w16se w16cid w16 w16cex w16sdtdh wp14">
   <w:abstractNum w:abstractNumId="0" w15:restartNumberingAfterBreak="0">
+    <w:nsid w:val="06103DA6"/>
+    <w:multiLevelType w:val="multilevel"/>
+    <w:tmpl w:val="792060B4"/>
+    <w:lvl w:ilvl="0">
+      <w:start w:val="1"/>
+      <w:numFmt w:val="decimal"/>
+      <w:lvlText w:val="%1."/>
+      <w:lvlJc w:val="left"/>
+      <w:pPr>
+        <w:tabs>
+          <w:tab w:val="num" w:pos="720"/>
+        </w:tabs>
+        <w:ind w:left="720" w:hanging="360"/>
+      </w:pPr>
+    </w:lvl>
+    <w:lvl w:ilvl="1" w:tentative="1">
+      <w:start w:val="1"/>
+      <w:numFmt w:val="decimal"/>
+      <w:lvlText w:val="%2."/>
+      <w:lvlJc w:val="left"/>
+      <w:pPr>
+        <w:tabs>
+          <w:tab w:val="num" w:pos="1440"/>
+        </w:tabs>
+        <w:ind w:left="1440" w:hanging="360"/>
+      </w:pPr>
+    </w:lvl>
+    <w:lvl w:ilvl="2" w:tentative="1">
+      <w:start w:val="1"/>
+      <w:numFmt w:val="decimal"/>
+      <w:lvlText w:val="%3."/>
+      <w:lvlJc w:val="left"/>
+      <w:pPr>
+        <w:tabs>
+          <w:tab w:val="num" w:pos="2160"/>
+        </w:tabs>
+        <w:ind w:left="2160" w:hanging="360"/>
+      </w:pPr>
+    </w:lvl>
+    <w:lvl w:ilvl="3" w:tentative="1">
+      <w:start w:val="1"/>
+      <w:numFmt w:val="decimal"/>
+      <w:lvlText w:val="%4."/>
+      <w:lvlJc w:val="left"/>
+      <w:pPr>
+        <w:tabs>
+          <w:tab w:val="num" w:pos="2880"/>
+        </w:tabs>
+        <w:ind w:left="2880" w:hanging="360"/>
+      </w:pPr>
+    </w:lvl>
+    <w:lvl w:ilvl="4" w:tentative="1">
+      <w:start w:val="1"/>
+      <w:numFmt w:val="decimal"/>
+      <w:lvlText w:val="%5."/>
+      <w:lvlJc w:val="left"/>
+      <w:pPr>
+        <w:tabs>
+          <w:tab w:val="num" w:pos="3600"/>
+        </w:tabs>
+        <w:ind w:left="3600" w:hanging="360"/>
+      </w:pPr>
+    </w:lvl>
+    <w:lvl w:ilvl="5" w:tentative="1">
+      <w:start w:val="1"/>
+      <w:numFmt w:val="decimal"/>
+      <w:lvlText w:val="%6."/>
+      <w:lvlJc w:val="left"/>
+      <w:pPr>
+        <w:tabs>
+          <w:tab w:val="num" w:pos="4320"/>
+        </w:tabs>
+        <w:ind w:left="4320" w:hanging="360"/>
+      </w:pPr>
+    </w:lvl>
+    <w:lvl w:ilvl="6" w:tentative="1">
+      <w:start w:val="1"/>
+      <w:numFmt w:val="decimal"/>
+      <w:lvlText w:val="%7."/>
+      <w:lvlJc w:val="left"/>
+      <w:pPr>
+        <w:tabs>
+          <w:tab w:val="num" w:pos="5040"/>
+        </w:tabs>
+        <w:ind w:left="5040" w:hanging="360"/>
+      </w:pPr>
+    </w:lvl>
+    <w:lvl w:ilvl="7" w:tentative="1">
+      <w:start w:val="1"/>
+      <w:numFmt w:val="decimal"/>
+      <w:lvlText w:val="%8."/>
+      <w:lvlJc w:val="left"/>
+      <w:pPr>
+        <w:tabs>
+          <w:tab w:val="num" w:pos="5760"/>
+        </w:tabs>
+        <w:ind w:left="5760" w:hanging="360"/>
+      </w:pPr>
+    </w:lvl>
+    <w:lvl w:ilvl="8" w:tentative="1">
+      <w:start w:val="1"/>
+      <w:numFmt w:val="decimal"/>
+      <w:lvlText w:val="%9."/>
+      <w:lvlJc w:val="left"/>
+      <w:pPr>
+        <w:tabs>
+          <w:tab w:val="num" w:pos="6480"/>
+        </w:tabs>
+        <w:ind w:left="6480" w:hanging="360"/>
+      </w:pPr>
+    </w:lvl>
+  </w:abstractNum>
+  <w:abstractNum w:abstractNumId="1" w15:restartNumberingAfterBreak="0">
     <w:nsid w:val="0AC1342B"/>
     <w:multiLevelType w:val="hybridMultilevel"/>
     <w:tmpl w:val="D38ADEC6"/>
@@ -1420,7 +1452,7 @@
       </w:pPr>
     </w:lvl>
   </w:abstractNum>
-  <w:abstractNum w:abstractNumId="1" w15:restartNumberingAfterBreak="0">
+  <w:abstractNum w:abstractNumId="2" w15:restartNumberingAfterBreak="0">
     <w:nsid w:val="0BEB6BE9"/>
     <w:multiLevelType w:val="hybridMultilevel"/>
     <w:tmpl w:val="3EC80094"/>
@@ -1506,7 +1538,93 @@
       </w:pPr>
     </w:lvl>
   </w:abstractNum>
-  <w:abstractNum w:abstractNumId="2" w15:restartNumberingAfterBreak="0">
+  <w:abstractNum w:abstractNumId="3" w15:restartNumberingAfterBreak="0">
+    <w:nsid w:val="1013513C"/>
+    <w:multiLevelType w:val="hybridMultilevel"/>
+    <w:tmpl w:val="2E68B47C"/>
+    <w:lvl w:ilvl="0" w:tplc="FFFFFFFF">
+      <w:start w:val="1"/>
+      <w:numFmt w:val="decimal"/>
+      <w:lvlText w:val="%1."/>
+      <w:lvlJc w:val="left"/>
+      <w:pPr>
+        <w:ind w:left="720" w:hanging="360"/>
+      </w:pPr>
+    </w:lvl>
+    <w:lvl w:ilvl="1" w:tplc="FFFFFFFF" w:tentative="1">
+      <w:start w:val="1"/>
+      <w:numFmt w:val="lowerLetter"/>
+      <w:lvlText w:val="%2."/>
+      <w:lvlJc w:val="left"/>
+      <w:pPr>
+        <w:ind w:left="1440" w:hanging="360"/>
+      </w:pPr>
+    </w:lvl>
+    <w:lvl w:ilvl="2" w:tplc="FFFFFFFF" w:tentative="1">
+      <w:start w:val="1"/>
+      <w:numFmt w:val="lowerRoman"/>
+      <w:lvlText w:val="%3."/>
+      <w:lvlJc w:val="right"/>
+      <w:pPr>
+        <w:ind w:left="2160" w:hanging="180"/>
+      </w:pPr>
+    </w:lvl>
+    <w:lvl w:ilvl="3" w:tplc="FFFFFFFF" w:tentative="1">
+      <w:start w:val="1"/>
+      <w:numFmt w:val="decimal"/>
+      <w:lvlText w:val="%4."/>
+      <w:lvlJc w:val="left"/>
+      <w:pPr>
+        <w:ind w:left="2880" w:hanging="360"/>
+      </w:pPr>
+    </w:lvl>
+    <w:lvl w:ilvl="4" w:tplc="FFFFFFFF" w:tentative="1">
+      <w:start w:val="1"/>
+      <w:numFmt w:val="lowerLetter"/>
+      <w:lvlText w:val="%5."/>
+      <w:lvlJc w:val="left"/>
+      <w:pPr>
+        <w:ind w:left="3600" w:hanging="360"/>
+      </w:pPr>
+    </w:lvl>
+    <w:lvl w:ilvl="5" w:tplc="FFFFFFFF" w:tentative="1">
+      <w:start w:val="1"/>
+      <w:numFmt w:val="lowerRoman"/>
+      <w:lvlText w:val="%6."/>
+      <w:lvlJc w:val="right"/>
+      <w:pPr>
+        <w:ind w:left="4320" w:hanging="180"/>
+      </w:pPr>
+    </w:lvl>
+    <w:lvl w:ilvl="6" w:tplc="FFFFFFFF" w:tentative="1">
+      <w:start w:val="1"/>
+      <w:numFmt w:val="decimal"/>
+      <w:lvlText w:val="%7."/>
+      <w:lvlJc w:val="left"/>
+      <w:pPr>
+        <w:ind w:left="5040" w:hanging="360"/>
+      </w:pPr>
+    </w:lvl>
+    <w:lvl w:ilvl="7" w:tplc="FFFFFFFF" w:tentative="1">
+      <w:start w:val="1"/>
+      <w:numFmt w:val="lowerLetter"/>
+      <w:lvlText w:val="%8."/>
+      <w:lvlJc w:val="left"/>
+      <w:pPr>
+        <w:ind w:left="5760" w:hanging="360"/>
+      </w:pPr>
+    </w:lvl>
+    <w:lvl w:ilvl="8" w:tplc="FFFFFFFF" w:tentative="1">
+      <w:start w:val="1"/>
+      <w:numFmt w:val="lowerRoman"/>
+      <w:lvlText w:val="%9."/>
+      <w:lvlJc w:val="right"/>
+      <w:pPr>
+        <w:ind w:left="6480" w:hanging="180"/>
+      </w:pPr>
+    </w:lvl>
+  </w:abstractNum>
+  <w:abstractNum w:abstractNumId="4" w15:restartNumberingAfterBreak="0">
     <w:nsid w:val="1425711D"/>
     <w:multiLevelType w:val="hybridMultilevel"/>
     <w:tmpl w:val="D38ADEC6"/>
@@ -1592,7 +1710,7 @@
       </w:pPr>
     </w:lvl>
   </w:abstractNum>
-  <w:abstractNum w:abstractNumId="3" w15:restartNumberingAfterBreak="0">
+  <w:abstractNum w:abstractNumId="5" w15:restartNumberingAfterBreak="0">
     <w:nsid w:val="18116D87"/>
     <w:multiLevelType w:val="hybridMultilevel"/>
     <w:tmpl w:val="D38ADEC6"/>
@@ -1678,7 +1796,351 @@
       </w:pPr>
     </w:lvl>
   </w:abstractNum>
-  <w:abstractNum w:abstractNumId="4" w15:restartNumberingAfterBreak="0">
+  <w:abstractNum w:abstractNumId="6" w15:restartNumberingAfterBreak="0">
+    <w:nsid w:val="18DA093A"/>
+    <w:multiLevelType w:val="hybridMultilevel"/>
+    <w:tmpl w:val="D38ADEC6"/>
+    <w:lvl w:ilvl="0" w:tplc="FFFFFFFF">
+      <w:start w:val="1"/>
+      <w:numFmt w:val="decimal"/>
+      <w:lvlText w:val="%1."/>
+      <w:lvlJc w:val="left"/>
+      <w:pPr>
+        <w:ind w:left="720" w:hanging="360"/>
+      </w:pPr>
+    </w:lvl>
+    <w:lvl w:ilvl="1" w:tplc="FFFFFFFF" w:tentative="1">
+      <w:start w:val="1"/>
+      <w:numFmt w:val="lowerLetter"/>
+      <w:lvlText w:val="%2."/>
+      <w:lvlJc w:val="left"/>
+      <w:pPr>
+        <w:ind w:left="1440" w:hanging="360"/>
+      </w:pPr>
+    </w:lvl>
+    <w:lvl w:ilvl="2" w:tplc="FFFFFFFF" w:tentative="1">
+      <w:start w:val="1"/>
+      <w:numFmt w:val="lowerRoman"/>
+      <w:lvlText w:val="%3."/>
+      <w:lvlJc w:val="right"/>
+      <w:pPr>
+        <w:ind w:left="2160" w:hanging="180"/>
+      </w:pPr>
+    </w:lvl>
+    <w:lvl w:ilvl="3" w:tplc="FFFFFFFF" w:tentative="1">
+      <w:start w:val="1"/>
+      <w:numFmt w:val="decimal"/>
+      <w:lvlText w:val="%4."/>
+      <w:lvlJc w:val="left"/>
+      <w:pPr>
+        <w:ind w:left="2880" w:hanging="360"/>
+      </w:pPr>
+    </w:lvl>
+    <w:lvl w:ilvl="4" w:tplc="FFFFFFFF" w:tentative="1">
+      <w:start w:val="1"/>
+      <w:numFmt w:val="lowerLetter"/>
+      <w:lvlText w:val="%5."/>
+      <w:lvlJc w:val="left"/>
+      <w:pPr>
+        <w:ind w:left="3600" w:hanging="360"/>
+      </w:pPr>
+    </w:lvl>
+    <w:lvl w:ilvl="5" w:tplc="FFFFFFFF" w:tentative="1">
+      <w:start w:val="1"/>
+      <w:numFmt w:val="lowerRoman"/>
+      <w:lvlText w:val="%6."/>
+      <w:lvlJc w:val="right"/>
+      <w:pPr>
+        <w:ind w:left="4320" w:hanging="180"/>
+      </w:pPr>
+    </w:lvl>
+    <w:lvl w:ilvl="6" w:tplc="FFFFFFFF" w:tentative="1">
+      <w:start w:val="1"/>
+      <w:numFmt w:val="decimal"/>
+      <w:lvlText w:val="%7."/>
+      <w:lvlJc w:val="left"/>
+      <w:pPr>
+        <w:ind w:left="5040" w:hanging="360"/>
+      </w:pPr>
+    </w:lvl>
+    <w:lvl w:ilvl="7" w:tplc="FFFFFFFF" w:tentative="1">
+      <w:start w:val="1"/>
+      <w:numFmt w:val="lowerLetter"/>
+      <w:lvlText w:val="%8."/>
+      <w:lvlJc w:val="left"/>
+      <w:pPr>
+        <w:ind w:left="5760" w:hanging="360"/>
+      </w:pPr>
+    </w:lvl>
+    <w:lvl w:ilvl="8" w:tplc="FFFFFFFF" w:tentative="1">
+      <w:start w:val="1"/>
+      <w:numFmt w:val="lowerRoman"/>
+      <w:lvlText w:val="%9."/>
+      <w:lvlJc w:val="right"/>
+      <w:pPr>
+        <w:ind w:left="6480" w:hanging="180"/>
+      </w:pPr>
+    </w:lvl>
+  </w:abstractNum>
+  <w:abstractNum w:abstractNumId="7" w15:restartNumberingAfterBreak="0">
+    <w:nsid w:val="1AA86796"/>
+    <w:multiLevelType w:val="hybridMultilevel"/>
+    <w:tmpl w:val="2E68B47C"/>
+    <w:lvl w:ilvl="0" w:tplc="FFFFFFFF">
+      <w:start w:val="1"/>
+      <w:numFmt w:val="decimal"/>
+      <w:lvlText w:val="%1."/>
+      <w:lvlJc w:val="left"/>
+      <w:pPr>
+        <w:ind w:left="720" w:hanging="360"/>
+      </w:pPr>
+    </w:lvl>
+    <w:lvl w:ilvl="1" w:tplc="FFFFFFFF" w:tentative="1">
+      <w:start w:val="1"/>
+      <w:numFmt w:val="lowerLetter"/>
+      <w:lvlText w:val="%2."/>
+      <w:lvlJc w:val="left"/>
+      <w:pPr>
+        <w:ind w:left="1440" w:hanging="360"/>
+      </w:pPr>
+    </w:lvl>
+    <w:lvl w:ilvl="2" w:tplc="FFFFFFFF" w:tentative="1">
+      <w:start w:val="1"/>
+      <w:numFmt w:val="lowerRoman"/>
+      <w:lvlText w:val="%3."/>
+      <w:lvlJc w:val="right"/>
+      <w:pPr>
+        <w:ind w:left="2160" w:hanging="180"/>
+      </w:pPr>
+    </w:lvl>
+    <w:lvl w:ilvl="3" w:tplc="FFFFFFFF" w:tentative="1">
+      <w:start w:val="1"/>
+      <w:numFmt w:val="decimal"/>
+      <w:lvlText w:val="%4."/>
+      <w:lvlJc w:val="left"/>
+      <w:pPr>
+        <w:ind w:left="2880" w:hanging="360"/>
+      </w:pPr>
+    </w:lvl>
+    <w:lvl w:ilvl="4" w:tplc="FFFFFFFF" w:tentative="1">
+      <w:start w:val="1"/>
+      <w:numFmt w:val="lowerLetter"/>
+      <w:lvlText w:val="%5."/>
+      <w:lvlJc w:val="left"/>
+      <w:pPr>
+        <w:ind w:left="3600" w:hanging="360"/>
+      </w:pPr>
+    </w:lvl>
+    <w:lvl w:ilvl="5" w:tplc="FFFFFFFF" w:tentative="1">
+      <w:start w:val="1"/>
+      <w:numFmt w:val="lowerRoman"/>
+      <w:lvlText w:val="%6."/>
+      <w:lvlJc w:val="right"/>
+      <w:pPr>
+        <w:ind w:left="4320" w:hanging="180"/>
+      </w:pPr>
+    </w:lvl>
+    <w:lvl w:ilvl="6" w:tplc="FFFFFFFF" w:tentative="1">
+      <w:start w:val="1"/>
+      <w:numFmt w:val="decimal"/>
+      <w:lvlText w:val="%7."/>
+      <w:lvlJc w:val="left"/>
+      <w:pPr>
+        <w:ind w:left="5040" w:hanging="360"/>
+      </w:pPr>
+    </w:lvl>
+    <w:lvl w:ilvl="7" w:tplc="FFFFFFFF" w:tentative="1">
+      <w:start w:val="1"/>
+      <w:numFmt w:val="lowerLetter"/>
+      <w:lvlText w:val="%8."/>
+      <w:lvlJc w:val="left"/>
+      <w:pPr>
+        <w:ind w:left="5760" w:hanging="360"/>
+      </w:pPr>
+    </w:lvl>
+    <w:lvl w:ilvl="8" w:tplc="FFFFFFFF" w:tentative="1">
+      <w:start w:val="1"/>
+      <w:numFmt w:val="lowerRoman"/>
+      <w:lvlText w:val="%9."/>
+      <w:lvlJc w:val="right"/>
+      <w:pPr>
+        <w:ind w:left="6480" w:hanging="180"/>
+      </w:pPr>
+    </w:lvl>
+  </w:abstractNum>
+  <w:abstractNum w:abstractNumId="8" w15:restartNumberingAfterBreak="0">
+    <w:nsid w:val="1ED511C8"/>
+    <w:multiLevelType w:val="hybridMultilevel"/>
+    <w:tmpl w:val="D38ADEC6"/>
+    <w:lvl w:ilvl="0" w:tplc="FFFFFFFF">
+      <w:start w:val="1"/>
+      <w:numFmt w:val="decimal"/>
+      <w:lvlText w:val="%1."/>
+      <w:lvlJc w:val="left"/>
+      <w:pPr>
+        <w:ind w:left="720" w:hanging="360"/>
+      </w:pPr>
+    </w:lvl>
+    <w:lvl w:ilvl="1" w:tplc="FFFFFFFF" w:tentative="1">
+      <w:start w:val="1"/>
+      <w:numFmt w:val="lowerLetter"/>
+      <w:lvlText w:val="%2."/>
+      <w:lvlJc w:val="left"/>
+      <w:pPr>
+        <w:ind w:left="1440" w:hanging="360"/>
+      </w:pPr>
+    </w:lvl>
+    <w:lvl w:ilvl="2" w:tplc="FFFFFFFF" w:tentative="1">
+      <w:start w:val="1"/>
+      <w:numFmt w:val="lowerRoman"/>
+      <w:lvlText w:val="%3."/>
+      <w:lvlJc w:val="right"/>
+      <w:pPr>
+        <w:ind w:left="2160" w:hanging="180"/>
+      </w:pPr>
+    </w:lvl>
+    <w:lvl w:ilvl="3" w:tplc="FFFFFFFF" w:tentative="1">
+      <w:start w:val="1"/>
+      <w:numFmt w:val="decimal"/>
+      <w:lvlText w:val="%4."/>
+      <w:lvlJc w:val="left"/>
+      <w:pPr>
+        <w:ind w:left="2880" w:hanging="360"/>
+      </w:pPr>
+    </w:lvl>
+    <w:lvl w:ilvl="4" w:tplc="FFFFFFFF" w:tentative="1">
+      <w:start w:val="1"/>
+      <w:numFmt w:val="lowerLetter"/>
+      <w:lvlText w:val="%5."/>
+      <w:lvlJc w:val="left"/>
+      <w:pPr>
+        <w:ind w:left="3600" w:hanging="360"/>
+      </w:pPr>
+    </w:lvl>
+    <w:lvl w:ilvl="5" w:tplc="FFFFFFFF" w:tentative="1">
+      <w:start w:val="1"/>
+      <w:numFmt w:val="lowerRoman"/>
+      <w:lvlText w:val="%6."/>
+      <w:lvlJc w:val="right"/>
+      <w:pPr>
+        <w:ind w:left="4320" w:hanging="180"/>
+      </w:pPr>
+    </w:lvl>
+    <w:lvl w:ilvl="6" w:tplc="FFFFFFFF" w:tentative="1">
+      <w:start w:val="1"/>
+      <w:numFmt w:val="decimal"/>
+      <w:lvlText w:val="%7."/>
+      <w:lvlJc w:val="left"/>
+      <w:pPr>
+        <w:ind w:left="5040" w:hanging="360"/>
+      </w:pPr>
+    </w:lvl>
+    <w:lvl w:ilvl="7" w:tplc="FFFFFFFF" w:tentative="1">
+      <w:start w:val="1"/>
+      <w:numFmt w:val="lowerLetter"/>
+      <w:lvlText w:val="%8."/>
+      <w:lvlJc w:val="left"/>
+      <w:pPr>
+        <w:ind w:left="5760" w:hanging="360"/>
+      </w:pPr>
+    </w:lvl>
+    <w:lvl w:ilvl="8" w:tplc="FFFFFFFF" w:tentative="1">
+      <w:start w:val="1"/>
+      <w:numFmt w:val="lowerRoman"/>
+      <w:lvlText w:val="%9."/>
+      <w:lvlJc w:val="right"/>
+      <w:pPr>
+        <w:ind w:left="6480" w:hanging="180"/>
+      </w:pPr>
+    </w:lvl>
+  </w:abstractNum>
+  <w:abstractNum w:abstractNumId="9" w15:restartNumberingAfterBreak="0">
+    <w:nsid w:val="24D12B13"/>
+    <w:multiLevelType w:val="hybridMultilevel"/>
+    <w:tmpl w:val="2E68B47C"/>
+    <w:lvl w:ilvl="0" w:tplc="FFFFFFFF">
+      <w:start w:val="1"/>
+      <w:numFmt w:val="decimal"/>
+      <w:lvlText w:val="%1."/>
+      <w:lvlJc w:val="left"/>
+      <w:pPr>
+        <w:ind w:left="720" w:hanging="360"/>
+      </w:pPr>
+    </w:lvl>
+    <w:lvl w:ilvl="1" w:tplc="FFFFFFFF" w:tentative="1">
+      <w:start w:val="1"/>
+      <w:numFmt w:val="lowerLetter"/>
+      <w:lvlText w:val="%2."/>
+      <w:lvlJc w:val="left"/>
+      <w:pPr>
+        <w:ind w:left="1440" w:hanging="360"/>
+      </w:pPr>
+    </w:lvl>
+    <w:lvl w:ilvl="2" w:tplc="FFFFFFFF" w:tentative="1">
+      <w:start w:val="1"/>
+      <w:numFmt w:val="lowerRoman"/>
+      <w:lvlText w:val="%3."/>
+      <w:lvlJc w:val="right"/>
+      <w:pPr>
+        <w:ind w:left="2160" w:hanging="180"/>
+      </w:pPr>
+    </w:lvl>
+    <w:lvl w:ilvl="3" w:tplc="FFFFFFFF" w:tentative="1">
+      <w:start w:val="1"/>
+      <w:numFmt w:val="decimal"/>
+      <w:lvlText w:val="%4."/>
+      <w:lvlJc w:val="left"/>
+      <w:pPr>
+        <w:ind w:left="2880" w:hanging="360"/>
+      </w:pPr>
+    </w:lvl>
+    <w:lvl w:ilvl="4" w:tplc="FFFFFFFF" w:tentative="1">
+      <w:start w:val="1"/>
+      <w:numFmt w:val="lowerLetter"/>
+      <w:lvlText w:val="%5."/>
+      <w:lvlJc w:val="left"/>
+      <w:pPr>
+        <w:ind w:left="3600" w:hanging="360"/>
+      </w:pPr>
+    </w:lvl>
+    <w:lvl w:ilvl="5" w:tplc="FFFFFFFF" w:tentative="1">
+      <w:start w:val="1"/>
+      <w:numFmt w:val="lowerRoman"/>
+      <w:lvlText w:val="%6."/>
+      <w:lvlJc w:val="right"/>
+      <w:pPr>
+        <w:ind w:left="4320" w:hanging="180"/>
+      </w:pPr>
+    </w:lvl>
+    <w:lvl w:ilvl="6" w:tplc="FFFFFFFF" w:tentative="1">
+      <w:start w:val="1"/>
+      <w:numFmt w:val="decimal"/>
+      <w:lvlText w:val="%7."/>
+      <w:lvlJc w:val="left"/>
+      <w:pPr>
+        <w:ind w:left="5040" w:hanging="360"/>
+      </w:pPr>
+    </w:lvl>
+    <w:lvl w:ilvl="7" w:tplc="FFFFFFFF" w:tentative="1">
+      <w:start w:val="1"/>
+      <w:numFmt w:val="lowerLetter"/>
+      <w:lvlText w:val="%8."/>
+      <w:lvlJc w:val="left"/>
+      <w:pPr>
+        <w:ind w:left="5760" w:hanging="360"/>
+      </w:pPr>
+    </w:lvl>
+    <w:lvl w:ilvl="8" w:tplc="FFFFFFFF" w:tentative="1">
+      <w:start w:val="1"/>
+      <w:numFmt w:val="lowerRoman"/>
+      <w:lvlText w:val="%9."/>
+      <w:lvlJc w:val="right"/>
+      <w:pPr>
+        <w:ind w:left="6480" w:hanging="180"/>
+      </w:pPr>
+    </w:lvl>
+  </w:abstractNum>
+  <w:abstractNum w:abstractNumId="10" w15:restartNumberingAfterBreak="0">
     <w:nsid w:val="26EB4FC9"/>
     <w:multiLevelType w:val="hybridMultilevel"/>
     <w:tmpl w:val="D38ADEC6"/>
@@ -1764,7 +2226,7 @@
       </w:pPr>
     </w:lvl>
   </w:abstractNum>
-  <w:abstractNum w:abstractNumId="5" w15:restartNumberingAfterBreak="0">
+  <w:abstractNum w:abstractNumId="11" w15:restartNumberingAfterBreak="0">
     <w:nsid w:val="2A6219B6"/>
     <w:multiLevelType w:val="hybridMultilevel"/>
     <w:tmpl w:val="D38ADEC6"/>
@@ -1850,7 +2312,7 @@
       </w:pPr>
     </w:lvl>
   </w:abstractNum>
-  <w:abstractNum w:abstractNumId="6" w15:restartNumberingAfterBreak="0">
+  <w:abstractNum w:abstractNumId="12" w15:restartNumberingAfterBreak="0">
     <w:nsid w:val="2B826593"/>
     <w:multiLevelType w:val="hybridMultilevel"/>
     <w:tmpl w:val="D38ADEC6"/>
@@ -1936,7 +2398,93 @@
       </w:pPr>
     </w:lvl>
   </w:abstractNum>
-  <w:abstractNum w:abstractNumId="7" w15:restartNumberingAfterBreak="0">
+  <w:abstractNum w:abstractNumId="13" w15:restartNumberingAfterBreak="0">
+    <w:nsid w:val="31A54B04"/>
+    <w:multiLevelType w:val="hybridMultilevel"/>
+    <w:tmpl w:val="D38ADEC6"/>
+    <w:lvl w:ilvl="0" w:tplc="FFFFFFFF">
+      <w:start w:val="1"/>
+      <w:numFmt w:val="decimal"/>
+      <w:lvlText w:val="%1."/>
+      <w:lvlJc w:val="left"/>
+      <w:pPr>
+        <w:ind w:left="720" w:hanging="360"/>
+      </w:pPr>
+    </w:lvl>
+    <w:lvl w:ilvl="1" w:tplc="FFFFFFFF" w:tentative="1">
+      <w:start w:val="1"/>
+      <w:numFmt w:val="lowerLetter"/>
+      <w:lvlText w:val="%2."/>
+      <w:lvlJc w:val="left"/>
+      <w:pPr>
+        <w:ind w:left="1440" w:hanging="360"/>
+      </w:pPr>
+    </w:lvl>
+    <w:lvl w:ilvl="2" w:tplc="FFFFFFFF" w:tentative="1">
+      <w:start w:val="1"/>
+      <w:numFmt w:val="lowerRoman"/>
+      <w:lvlText w:val="%3."/>
+      <w:lvlJc w:val="right"/>
+      <w:pPr>
+        <w:ind w:left="2160" w:hanging="180"/>
+      </w:pPr>
+    </w:lvl>
+    <w:lvl w:ilvl="3" w:tplc="FFFFFFFF" w:tentative="1">
+      <w:start w:val="1"/>
+      <w:numFmt w:val="decimal"/>
+      <w:lvlText w:val="%4."/>
+      <w:lvlJc w:val="left"/>
+      <w:pPr>
+        <w:ind w:left="2880" w:hanging="360"/>
+      </w:pPr>
+    </w:lvl>
+    <w:lvl w:ilvl="4" w:tplc="FFFFFFFF" w:tentative="1">
+      <w:start w:val="1"/>
+      <w:numFmt w:val="lowerLetter"/>
+      <w:lvlText w:val="%5."/>
+      <w:lvlJc w:val="left"/>
+      <w:pPr>
+        <w:ind w:left="3600" w:hanging="360"/>
+      </w:pPr>
+    </w:lvl>
+    <w:lvl w:ilvl="5" w:tplc="FFFFFFFF" w:tentative="1">
+      <w:start w:val="1"/>
+      <w:numFmt w:val="lowerRoman"/>
+      <w:lvlText w:val="%6."/>
+      <w:lvlJc w:val="right"/>
+      <w:pPr>
+        <w:ind w:left="4320" w:hanging="180"/>
+      </w:pPr>
+    </w:lvl>
+    <w:lvl w:ilvl="6" w:tplc="FFFFFFFF" w:tentative="1">
+      <w:start w:val="1"/>
+      <w:numFmt w:val="decimal"/>
+      <w:lvlText w:val="%7."/>
+      <w:lvlJc w:val="left"/>
+      <w:pPr>
+        <w:ind w:left="5040" w:hanging="360"/>
+      </w:pPr>
+    </w:lvl>
+    <w:lvl w:ilvl="7" w:tplc="FFFFFFFF" w:tentative="1">
+      <w:start w:val="1"/>
+      <w:numFmt w:val="lowerLetter"/>
+      <w:lvlText w:val="%8."/>
+      <w:lvlJc w:val="left"/>
+      <w:pPr>
+        <w:ind w:left="5760" w:hanging="360"/>
+      </w:pPr>
+    </w:lvl>
+    <w:lvl w:ilvl="8" w:tplc="FFFFFFFF" w:tentative="1">
+      <w:start w:val="1"/>
+      <w:numFmt w:val="lowerRoman"/>
+      <w:lvlText w:val="%9."/>
+      <w:lvlJc w:val="right"/>
+      <w:pPr>
+        <w:ind w:left="6480" w:hanging="180"/>
+      </w:pPr>
+    </w:lvl>
+  </w:abstractNum>
+  <w:abstractNum w:abstractNumId="14" w15:restartNumberingAfterBreak="0">
     <w:nsid w:val="39AD6144"/>
     <w:multiLevelType w:val="hybridMultilevel"/>
     <w:tmpl w:val="D38ADEC6"/>
@@ -2022,7 +2570,7 @@
       </w:pPr>
     </w:lvl>
   </w:abstractNum>
-  <w:abstractNum w:abstractNumId="8" w15:restartNumberingAfterBreak="0">
+  <w:abstractNum w:abstractNumId="15" w15:restartNumberingAfterBreak="0">
     <w:nsid w:val="3B6E1FEB"/>
     <w:multiLevelType w:val="hybridMultilevel"/>
     <w:tmpl w:val="3EC80094"/>
@@ -2108,7 +2656,7 @@
       </w:pPr>
     </w:lvl>
   </w:abstractNum>
-  <w:abstractNum w:abstractNumId="9" w15:restartNumberingAfterBreak="0">
+  <w:abstractNum w:abstractNumId="16" w15:restartNumberingAfterBreak="0">
     <w:nsid w:val="42253F86"/>
     <w:multiLevelType w:val="hybridMultilevel"/>
     <w:tmpl w:val="D38ADEC6"/>
@@ -2194,7 +2742,7 @@
       </w:pPr>
     </w:lvl>
   </w:abstractNum>
-  <w:abstractNum w:abstractNumId="10" w15:restartNumberingAfterBreak="0">
+  <w:abstractNum w:abstractNumId="17" w15:restartNumberingAfterBreak="0">
     <w:nsid w:val="42C305B8"/>
     <w:multiLevelType w:val="hybridMultilevel"/>
     <w:tmpl w:val="4CA23112"/>
@@ -2280,7 +2828,7 @@
       </w:pPr>
     </w:lvl>
   </w:abstractNum>
-  <w:abstractNum w:abstractNumId="11" w15:restartNumberingAfterBreak="0">
+  <w:abstractNum w:abstractNumId="18" w15:restartNumberingAfterBreak="0">
     <w:nsid w:val="430D0F87"/>
     <w:multiLevelType w:val="hybridMultilevel"/>
     <w:tmpl w:val="4CA23112"/>
@@ -2366,7 +2914,7 @@
       </w:pPr>
     </w:lvl>
   </w:abstractNum>
-  <w:abstractNum w:abstractNumId="12" w15:restartNumberingAfterBreak="0">
+  <w:abstractNum w:abstractNumId="19" w15:restartNumberingAfterBreak="0">
     <w:nsid w:val="4E903EC1"/>
     <w:multiLevelType w:val="hybridMultilevel"/>
     <w:tmpl w:val="D38ADEC6"/>
@@ -2452,7 +3000,7 @@
       </w:pPr>
     </w:lvl>
   </w:abstractNum>
-  <w:abstractNum w:abstractNumId="13" w15:restartNumberingAfterBreak="0">
+  <w:abstractNum w:abstractNumId="20" w15:restartNumberingAfterBreak="0">
     <w:nsid w:val="53F641D7"/>
     <w:multiLevelType w:val="hybridMultilevel"/>
     <w:tmpl w:val="D38ADEC6"/>
@@ -2538,7 +3086,7 @@
       </w:pPr>
     </w:lvl>
   </w:abstractNum>
-  <w:abstractNum w:abstractNumId="14" w15:restartNumberingAfterBreak="0">
+  <w:abstractNum w:abstractNumId="21" w15:restartNumberingAfterBreak="0">
     <w:nsid w:val="5D5D753F"/>
     <w:multiLevelType w:val="hybridMultilevel"/>
     <w:tmpl w:val="D38ADEC6"/>
@@ -2624,7 +3172,7 @@
       </w:pPr>
     </w:lvl>
   </w:abstractNum>
-  <w:abstractNum w:abstractNumId="15" w15:restartNumberingAfterBreak="0">
+  <w:abstractNum w:abstractNumId="22" w15:restartNumberingAfterBreak="0">
     <w:nsid w:val="67533420"/>
     <w:multiLevelType w:val="hybridMultilevel"/>
     <w:tmpl w:val="C4243566"/>
@@ -2710,7 +3258,7 @@
       </w:pPr>
     </w:lvl>
   </w:abstractNum>
-  <w:abstractNum w:abstractNumId="16" w15:restartNumberingAfterBreak="0">
+  <w:abstractNum w:abstractNumId="23" w15:restartNumberingAfterBreak="0">
     <w:nsid w:val="67FD280A"/>
     <w:multiLevelType w:val="hybridMultilevel"/>
     <w:tmpl w:val="D38ADEC6"/>
@@ -2796,7 +3344,7 @@
       </w:pPr>
     </w:lvl>
   </w:abstractNum>
-  <w:abstractNum w:abstractNumId="17" w15:restartNumberingAfterBreak="0">
+  <w:abstractNum w:abstractNumId="24" w15:restartNumberingAfterBreak="0">
     <w:nsid w:val="68D033C9"/>
     <w:multiLevelType w:val="hybridMultilevel"/>
     <w:tmpl w:val="D38ADEC6"/>
@@ -2882,7 +3430,93 @@
       </w:pPr>
     </w:lvl>
   </w:abstractNum>
-  <w:abstractNum w:abstractNumId="18" w15:restartNumberingAfterBreak="0">
+  <w:abstractNum w:abstractNumId="25" w15:restartNumberingAfterBreak="0">
+    <w:nsid w:val="74442B3A"/>
+    <w:multiLevelType w:val="hybridMultilevel"/>
+    <w:tmpl w:val="D38ADEC6"/>
+    <w:lvl w:ilvl="0" w:tplc="FFFFFFFF">
+      <w:start w:val="1"/>
+      <w:numFmt w:val="decimal"/>
+      <w:lvlText w:val="%1."/>
+      <w:lvlJc w:val="left"/>
+      <w:pPr>
+        <w:ind w:left="720" w:hanging="360"/>
+      </w:pPr>
+    </w:lvl>
+    <w:lvl w:ilvl="1" w:tplc="FFFFFFFF" w:tentative="1">
+      <w:start w:val="1"/>
+      <w:numFmt w:val="lowerLetter"/>
+      <w:lvlText w:val="%2."/>
+      <w:lvlJc w:val="left"/>
+      <w:pPr>
+        <w:ind w:left="1440" w:hanging="360"/>
+      </w:pPr>
+    </w:lvl>
+    <w:lvl w:ilvl="2" w:tplc="FFFFFFFF" w:tentative="1">
+      <w:start w:val="1"/>
+      <w:numFmt w:val="lowerRoman"/>
+      <w:lvlText w:val="%3."/>
+      <w:lvlJc w:val="right"/>
+      <w:pPr>
+        <w:ind w:left="2160" w:hanging="180"/>
+      </w:pPr>
+    </w:lvl>
+    <w:lvl w:ilvl="3" w:tplc="FFFFFFFF" w:tentative="1">
+      <w:start w:val="1"/>
+      <w:numFmt w:val="decimal"/>
+      <w:lvlText w:val="%4."/>
+      <w:lvlJc w:val="left"/>
+      <w:pPr>
+        <w:ind w:left="2880" w:hanging="360"/>
+      </w:pPr>
+    </w:lvl>
+    <w:lvl w:ilvl="4" w:tplc="FFFFFFFF" w:tentative="1">
+      <w:start w:val="1"/>
+      <w:numFmt w:val="lowerLetter"/>
+      <w:lvlText w:val="%5."/>
+      <w:lvlJc w:val="left"/>
+      <w:pPr>
+        <w:ind w:left="3600" w:hanging="360"/>
+      </w:pPr>
+    </w:lvl>
+    <w:lvl w:ilvl="5" w:tplc="FFFFFFFF" w:tentative="1">
+      <w:start w:val="1"/>
+      <w:numFmt w:val="lowerRoman"/>
+      <w:lvlText w:val="%6."/>
+      <w:lvlJc w:val="right"/>
+      <w:pPr>
+        <w:ind w:left="4320" w:hanging="180"/>
+      </w:pPr>
+    </w:lvl>
+    <w:lvl w:ilvl="6" w:tplc="FFFFFFFF" w:tentative="1">
+      <w:start w:val="1"/>
+      <w:numFmt w:val="decimal"/>
+      <w:lvlText w:val="%7."/>
+      <w:lvlJc w:val="left"/>
+      <w:pPr>
+        <w:ind w:left="5040" w:hanging="360"/>
+      </w:pPr>
+    </w:lvl>
+    <w:lvl w:ilvl="7" w:tplc="FFFFFFFF" w:tentative="1">
+      <w:start w:val="1"/>
+      <w:numFmt w:val="lowerLetter"/>
+      <w:lvlText w:val="%8."/>
+      <w:lvlJc w:val="left"/>
+      <w:pPr>
+        <w:ind w:left="5760" w:hanging="360"/>
+      </w:pPr>
+    </w:lvl>
+    <w:lvl w:ilvl="8" w:tplc="FFFFFFFF" w:tentative="1">
+      <w:start w:val="1"/>
+      <w:numFmt w:val="lowerRoman"/>
+      <w:lvlText w:val="%9."/>
+      <w:lvlJc w:val="right"/>
+      <w:pPr>
+        <w:ind w:left="6480" w:hanging="180"/>
+      </w:pPr>
+    </w:lvl>
+  </w:abstractNum>
+  <w:abstractNum w:abstractNumId="26" w15:restartNumberingAfterBreak="0">
     <w:nsid w:val="7B890387"/>
     <w:multiLevelType w:val="hybridMultilevel"/>
     <w:tmpl w:val="D38ADEC6"/>
@@ -2968,62 +3602,175 @@
       </w:pPr>
     </w:lvl>
   </w:abstractNum>
+  <w:abstractNum w:abstractNumId="27" w15:restartNumberingAfterBreak="0">
+    <w:nsid w:val="7C3666F3"/>
+    <w:multiLevelType w:val="hybridMultilevel"/>
+    <w:tmpl w:val="D38ADEC6"/>
+    <w:lvl w:ilvl="0" w:tplc="FFFFFFFF">
+      <w:start w:val="1"/>
+      <w:numFmt w:val="decimal"/>
+      <w:lvlText w:val="%1."/>
+      <w:lvlJc w:val="left"/>
+      <w:pPr>
+        <w:ind w:left="720" w:hanging="360"/>
+      </w:pPr>
+    </w:lvl>
+    <w:lvl w:ilvl="1" w:tplc="FFFFFFFF" w:tentative="1">
+      <w:start w:val="1"/>
+      <w:numFmt w:val="lowerLetter"/>
+      <w:lvlText w:val="%2."/>
+      <w:lvlJc w:val="left"/>
+      <w:pPr>
+        <w:ind w:left="1440" w:hanging="360"/>
+      </w:pPr>
+    </w:lvl>
+    <w:lvl w:ilvl="2" w:tplc="FFFFFFFF" w:tentative="1">
+      <w:start w:val="1"/>
+      <w:numFmt w:val="lowerRoman"/>
+      <w:lvlText w:val="%3."/>
+      <w:lvlJc w:val="right"/>
+      <w:pPr>
+        <w:ind w:left="2160" w:hanging="180"/>
+      </w:pPr>
+    </w:lvl>
+    <w:lvl w:ilvl="3" w:tplc="FFFFFFFF" w:tentative="1">
+      <w:start w:val="1"/>
+      <w:numFmt w:val="decimal"/>
+      <w:lvlText w:val="%4."/>
+      <w:lvlJc w:val="left"/>
+      <w:pPr>
+        <w:ind w:left="2880" w:hanging="360"/>
+      </w:pPr>
+    </w:lvl>
+    <w:lvl w:ilvl="4" w:tplc="FFFFFFFF" w:tentative="1">
+      <w:start w:val="1"/>
+      <w:numFmt w:val="lowerLetter"/>
+      <w:lvlText w:val="%5."/>
+      <w:lvlJc w:val="left"/>
+      <w:pPr>
+        <w:ind w:left="3600" w:hanging="360"/>
+      </w:pPr>
+    </w:lvl>
+    <w:lvl w:ilvl="5" w:tplc="FFFFFFFF" w:tentative="1">
+      <w:start w:val="1"/>
+      <w:numFmt w:val="lowerRoman"/>
+      <w:lvlText w:val="%6."/>
+      <w:lvlJc w:val="right"/>
+      <w:pPr>
+        <w:ind w:left="4320" w:hanging="180"/>
+      </w:pPr>
+    </w:lvl>
+    <w:lvl w:ilvl="6" w:tplc="FFFFFFFF" w:tentative="1">
+      <w:start w:val="1"/>
+      <w:numFmt w:val="decimal"/>
+      <w:lvlText w:val="%7."/>
+      <w:lvlJc w:val="left"/>
+      <w:pPr>
+        <w:ind w:left="5040" w:hanging="360"/>
+      </w:pPr>
+    </w:lvl>
+    <w:lvl w:ilvl="7" w:tplc="FFFFFFFF" w:tentative="1">
+      <w:start w:val="1"/>
+      <w:numFmt w:val="lowerLetter"/>
+      <w:lvlText w:val="%8."/>
+      <w:lvlJc w:val="left"/>
+      <w:pPr>
+        <w:ind w:left="5760" w:hanging="360"/>
+      </w:pPr>
+    </w:lvl>
+    <w:lvl w:ilvl="8" w:tplc="FFFFFFFF" w:tentative="1">
+      <w:start w:val="1"/>
+      <w:numFmt w:val="lowerRoman"/>
+      <w:lvlText w:val="%9."/>
+      <w:lvlJc w:val="right"/>
+      <w:pPr>
+        <w:ind w:left="6480" w:hanging="180"/>
+      </w:pPr>
+    </w:lvl>
+  </w:abstractNum>
   <w:num w:numId="1" w16cid:durableId="1688212485">
+    <w:abstractNumId w:val="16"/>
+  </w:num>
+  <w:num w:numId="2" w16cid:durableId="852188221">
+    <w:abstractNumId w:val="22"/>
+  </w:num>
+  <w:num w:numId="3" w16cid:durableId="833684808">
+    <w:abstractNumId w:val="17"/>
+  </w:num>
+  <w:num w:numId="4" w16cid:durableId="1647274481">
+    <w:abstractNumId w:val="18"/>
+  </w:num>
+  <w:num w:numId="5" w16cid:durableId="2069184584">
+    <w:abstractNumId w:val="15"/>
+  </w:num>
+  <w:num w:numId="6" w16cid:durableId="333000166">
+    <w:abstractNumId w:val="2"/>
+  </w:num>
+  <w:num w:numId="7" w16cid:durableId="1017393272">
+    <w:abstractNumId w:val="21"/>
+  </w:num>
+  <w:num w:numId="8" w16cid:durableId="837237545">
+    <w:abstractNumId w:val="19"/>
+  </w:num>
+  <w:num w:numId="9" w16cid:durableId="141627479">
+    <w:abstractNumId w:val="11"/>
+  </w:num>
+  <w:num w:numId="10" w16cid:durableId="863328093">
+    <w:abstractNumId w:val="5"/>
+  </w:num>
+  <w:num w:numId="11" w16cid:durableId="50615741">
+    <w:abstractNumId w:val="12"/>
+  </w:num>
+  <w:num w:numId="12" w16cid:durableId="229124723">
+    <w:abstractNumId w:val="10"/>
+  </w:num>
+  <w:num w:numId="13" w16cid:durableId="1629973891">
+    <w:abstractNumId w:val="24"/>
+  </w:num>
+  <w:num w:numId="14" w16cid:durableId="899169487">
+    <w:abstractNumId w:val="4"/>
+  </w:num>
+  <w:num w:numId="15" w16cid:durableId="1105926251">
+    <w:abstractNumId w:val="23"/>
+  </w:num>
+  <w:num w:numId="16" w16cid:durableId="678166958">
+    <w:abstractNumId w:val="20"/>
+  </w:num>
+  <w:num w:numId="17" w16cid:durableId="991761825">
+    <w:abstractNumId w:val="14"/>
+  </w:num>
+  <w:num w:numId="18" w16cid:durableId="561330081">
+    <w:abstractNumId w:val="1"/>
+  </w:num>
+  <w:num w:numId="19" w16cid:durableId="1853256985">
+    <w:abstractNumId w:val="26"/>
+  </w:num>
+  <w:num w:numId="20" w16cid:durableId="722757559">
+    <w:abstractNumId w:val="13"/>
+  </w:num>
+  <w:num w:numId="21" w16cid:durableId="2147038641">
+    <w:abstractNumId w:val="25"/>
+  </w:num>
+  <w:num w:numId="22" w16cid:durableId="523059240">
+    <w:abstractNumId w:val="0"/>
+  </w:num>
+  <w:num w:numId="23" w16cid:durableId="1161002658">
+    <w:abstractNumId w:val="27"/>
+  </w:num>
+  <w:num w:numId="24" w16cid:durableId="1015233107">
+    <w:abstractNumId w:val="7"/>
+  </w:num>
+  <w:num w:numId="25" w16cid:durableId="825627561">
+    <w:abstractNumId w:val="6"/>
+  </w:num>
+  <w:num w:numId="26" w16cid:durableId="583145921">
     <w:abstractNumId w:val="9"/>
   </w:num>
-  <w:num w:numId="2" w16cid:durableId="852188221">
-    <w:abstractNumId w:val="15"/>
-  </w:num>
-  <w:num w:numId="3" w16cid:durableId="833684808">
-    <w:abstractNumId w:val="10"/>
-  </w:num>
-  <w:num w:numId="4" w16cid:durableId="1647274481">
-    <w:abstractNumId w:val="11"/>
-  </w:num>
-  <w:num w:numId="5" w16cid:durableId="2069184584">
-    <w:abstractNumId w:val="8"/>
-  </w:num>
-  <w:num w:numId="6" w16cid:durableId="333000166">
-    <w:abstractNumId w:val="1"/>
-  </w:num>
-  <w:num w:numId="7" w16cid:durableId="1017393272">
-    <w:abstractNumId w:val="14"/>
-  </w:num>
-  <w:num w:numId="8" w16cid:durableId="837237545">
-    <w:abstractNumId w:val="12"/>
-  </w:num>
-  <w:num w:numId="9" w16cid:durableId="141627479">
-    <w:abstractNumId w:val="5"/>
-  </w:num>
-  <w:num w:numId="10" w16cid:durableId="863328093">
+  <w:num w:numId="27" w16cid:durableId="834567677">
     <w:abstractNumId w:val="3"/>
   </w:num>
-  <w:num w:numId="11" w16cid:durableId="50615741">
-    <w:abstractNumId w:val="6"/>
-  </w:num>
-  <w:num w:numId="12" w16cid:durableId="229124723">
-    <w:abstractNumId w:val="4"/>
-  </w:num>
-  <w:num w:numId="13" w16cid:durableId="1629973891">
-    <w:abstractNumId w:val="17"/>
-  </w:num>
-  <w:num w:numId="14" w16cid:durableId="899169487">
-    <w:abstractNumId w:val="2"/>
-  </w:num>
-  <w:num w:numId="15" w16cid:durableId="1105926251">
-    <w:abstractNumId w:val="16"/>
-  </w:num>
-  <w:num w:numId="16" w16cid:durableId="678166958">
-    <w:abstractNumId w:val="13"/>
-  </w:num>
-  <w:num w:numId="17" w16cid:durableId="991761825">
-    <w:abstractNumId w:val="7"/>
-  </w:num>
-  <w:num w:numId="18" w16cid:durableId="561330081">
-    <w:abstractNumId w:val="0"/>
-  </w:num>
-  <w:num w:numId="19" w16cid:durableId="1853256985">
-    <w:abstractNumId w:val="18"/>
+  <w:num w:numId="28" w16cid:durableId="1237976703">
+    <w:abstractNumId w:val="8"/>
   </w:num>
 </w:numbering>
 </file>
@@ -3532,6 +4279,24 @@
       <w:contextualSpacing/>
     </w:pPr>
   </w:style>
+  <w:style w:type="paragraph" w:styleId="NormalWeb">
+    <w:name w:val="Normal (Web)"/>
+    <w:basedOn w:val="Normal"/>
+    <w:uiPriority w:val="99"/>
+    <w:unhideWhenUsed/>
+    <w:rsid w:val="002B4EAD"/>
+    <w:pPr>
+      <w:spacing w:before="100" w:beforeAutospacing="1" w:after="100" w:afterAutospacing="1" w:line="240" w:lineRule="auto"/>
+    </w:pPr>
+    <w:rPr>
+      <w:rFonts w:ascii="Times New Roman" w:eastAsia="Times New Roman" w:hAnsi="Times New Roman" w:cs="Times New Roman"/>
+      <w:kern w:val="0"/>
+      <w:sz w:val="24"/>
+      <w:szCs w:val="24"/>
+      <w:lang w:val="en-NL" w:eastAsia="en-NL"/>
+      <w14:ligatures w14:val="none"/>
+    </w:rPr>
+  </w:style>
 </w:styles>
 </file>
 

</xml_diff>

<commit_message>
updated git ignore, also few other use cases
</commit_message>
<xml_diff>
--- a/Documentation/Backlogs/User Stories - Valentin - Knockout Ticket.docx
+++ b/Documentation/Backlogs/User Stories - Valentin - Knockout Ticket.docx
@@ -658,16 +658,7 @@
           <w:color w:val="7030A0"/>
           <w:lang w:val="ro-RO"/>
         </w:rPr>
-        <w:t xml:space="preserve"> </w:t>
-      </w:r>
-      <w:r>
-        <w:rPr>
-          <w:b/>
-          <w:bCs/>
-          <w:color w:val="7030A0"/>
-          <w:lang w:val="ro-RO"/>
-        </w:rPr>
-        <w:t>Organize matches</w:t>
+        <w:t xml:space="preserve"> Organize matches</w:t>
       </w:r>
     </w:p>
     <w:p>
@@ -881,16 +872,7 @@
           <w:color w:val="7030A0"/>
           <w:lang w:val="ro-RO"/>
         </w:rPr>
-        <w:t xml:space="preserve"> </w:t>
-      </w:r>
-      <w:r>
-        <w:rPr>
-          <w:b/>
-          <w:bCs/>
-          <w:color w:val="7030A0"/>
-          <w:lang w:val="ro-RO"/>
-        </w:rPr>
-        <w:t>Change account details</w:t>
+        <w:t xml:space="preserve"> Change account details</w:t>
       </w:r>
     </w:p>
     <w:p>
@@ -982,13 +964,7 @@
         <w:rPr>
           <w:lang w:val="ro-RO"/>
         </w:rPr>
-        <w:t xml:space="preserve">I </w:t>
-      </w:r>
-      <w:r>
-        <w:rPr>
-          <w:lang w:val="ro-RO"/>
-        </w:rPr>
-        <w:t>am able to change certain details of my account like: password, and email.</w:t>
+        <w:t>I am able to change certain details of my account like: password, and email.</w:t>
       </w:r>
     </w:p>
     <w:p>
@@ -1064,16 +1040,7 @@
           <w:color w:val="7030A0"/>
           <w:lang w:val="ro-RO"/>
         </w:rPr>
-        <w:t xml:space="preserve"> </w:t>
-      </w:r>
-      <w:r>
-        <w:rPr>
-          <w:b/>
-          <w:bCs/>
-          <w:color w:val="7030A0"/>
-          <w:lang w:val="ro-RO"/>
-        </w:rPr>
-        <w:t>Add new boxers</w:t>
+        <w:t xml:space="preserve"> Add new boxers</w:t>
       </w:r>
     </w:p>
     <w:p>
@@ -1097,13 +1064,7 @@
         <w:rPr>
           <w:lang w:val="ro-RO"/>
         </w:rPr>
-        <w:t xml:space="preserve"> </w:t>
-      </w:r>
-      <w:r>
-        <w:rPr>
-          <w:lang w:val="ro-RO"/>
-        </w:rPr>
-        <w:t>event organizer,</w:t>
+        <w:t xml:space="preserve"> event organizer,</w:t>
       </w:r>
     </w:p>
     <w:p>
@@ -1201,6 +1162,7 @@
     <w:p>
       <w:pPr>
         <w:rPr>
+          <w:color w:val="7030A0"/>
           <w:lang w:val="ro-RO"/>
         </w:rPr>
       </w:pPr>
@@ -1218,6 +1180,822 @@
         </w:rPr>
         <w:t xml:space="preserve"> 50</w:t>
       </w:r>
+    </w:p>
+    <w:p>
+      <w:pPr>
+        <w:rPr>
+          <w:color w:val="7030A0"/>
+          <w:lang w:val="ro-RO"/>
+        </w:rPr>
+      </w:pPr>
+    </w:p>
+    <w:p>
+      <w:pPr>
+        <w:rPr>
+          <w:b/>
+          <w:bCs/>
+          <w:color w:val="7030A0"/>
+          <w:lang w:val="ro-RO"/>
+        </w:rPr>
+      </w:pPr>
+      <w:r>
+        <w:rPr>
+          <w:b/>
+          <w:bCs/>
+          <w:color w:val="7030A0"/>
+          <w:lang w:val="ro-RO"/>
+        </w:rPr>
+        <w:t xml:space="preserve">User Story </w:t>
+      </w:r>
+      <w:r>
+        <w:rPr>
+          <w:b/>
+          <w:bCs/>
+          <w:color w:val="7030A0"/>
+          <w:lang w:val="ro-RO"/>
+        </w:rPr>
+        <w:t>6</w:t>
+      </w:r>
+      <w:r>
+        <w:rPr>
+          <w:b/>
+          <w:bCs/>
+          <w:color w:val="7030A0"/>
+          <w:lang w:val="ro-RO"/>
+        </w:rPr>
+        <w:t>:</w:t>
+      </w:r>
+      <w:r>
+        <w:rPr>
+          <w:b/>
+          <w:bCs/>
+          <w:color w:val="7030A0"/>
+          <w:lang w:val="ro-RO"/>
+        </w:rPr>
+        <w:t xml:space="preserve"> </w:t>
+      </w:r>
+      <w:r>
+        <w:rPr>
+          <w:b/>
+          <w:bCs/>
+          <w:color w:val="7030A0"/>
+          <w:lang w:val="ro-RO"/>
+        </w:rPr>
+        <w:t>Access Admin Dashboard</w:t>
+      </w:r>
+    </w:p>
+    <w:p>
+      <w:pPr>
+        <w:pStyle w:val="ListParagraph"/>
+        <w:numPr>
+          <w:ilvl w:val="0"/>
+          <w:numId w:val="29"/>
+        </w:numPr>
+        <w:rPr>
+          <w:lang w:val="ro-RO"/>
+        </w:rPr>
+      </w:pPr>
+      <w:r>
+        <w:rPr>
+          <w:lang w:val="ro-RO"/>
+        </w:rPr>
+        <w:t>As</w:t>
+      </w:r>
+      <w:r>
+        <w:rPr>
+          <w:lang w:val="ro-RO"/>
+        </w:rPr>
+        <w:t xml:space="preserve"> an Administrator,</w:t>
+      </w:r>
+    </w:p>
+    <w:p>
+      <w:pPr>
+        <w:pStyle w:val="ListParagraph"/>
+        <w:numPr>
+          <w:ilvl w:val="0"/>
+          <w:numId w:val="29"/>
+        </w:numPr>
+        <w:rPr>
+          <w:lang w:val="ro-RO"/>
+        </w:rPr>
+      </w:pPr>
+      <w:r>
+        <w:rPr>
+          <w:lang w:val="ro-RO"/>
+        </w:rPr>
+        <w:t>I want to be able to access an Admin Dashboard to see the list of users,</w:t>
+      </w:r>
+    </w:p>
+    <w:p>
+      <w:pPr>
+        <w:pStyle w:val="ListParagraph"/>
+        <w:numPr>
+          <w:ilvl w:val="0"/>
+          <w:numId w:val="29"/>
+        </w:numPr>
+        <w:rPr>
+          <w:lang w:val="ro-RO"/>
+        </w:rPr>
+      </w:pPr>
+      <w:r>
+        <w:rPr>
+          <w:lang w:val="ro-RO"/>
+        </w:rPr>
+        <w:t>So that I can change the roles of the users.</w:t>
+      </w:r>
+    </w:p>
+    <w:p>
+      <w:pPr>
+        <w:rPr>
+          <w:lang w:val="ro-RO"/>
+        </w:rPr>
+      </w:pPr>
+      <w:r>
+        <w:rPr>
+          <w:color w:val="7030A0"/>
+          <w:lang w:val="ro-RO"/>
+        </w:rPr>
+        <w:t>Acceptance Criteria:</w:t>
+      </w:r>
+    </w:p>
+    <w:p>
+      <w:pPr>
+        <w:pStyle w:val="ListParagraph"/>
+        <w:numPr>
+          <w:ilvl w:val="0"/>
+          <w:numId w:val="30"/>
+        </w:numPr>
+        <w:rPr>
+          <w:lang w:val="ro-RO"/>
+        </w:rPr>
+      </w:pPr>
+      <w:r>
+        <w:rPr>
+          <w:lang w:val="ro-RO"/>
+        </w:rPr>
+        <w:t xml:space="preserve">I </w:t>
+      </w:r>
+      <w:r>
+        <w:rPr>
+          <w:lang w:val="ro-RO"/>
+        </w:rPr>
+        <w:t xml:space="preserve">can </w:t>
+      </w:r>
+      <w:r>
+        <w:rPr>
+          <w:lang w:val="ro-RO"/>
+        </w:rPr>
+        <w:t>update the role of an user, I can also delete an user.</w:t>
+      </w:r>
+    </w:p>
+    <w:p>
+      <w:pPr>
+        <w:pStyle w:val="ListParagraph"/>
+        <w:numPr>
+          <w:ilvl w:val="0"/>
+          <w:numId w:val="30"/>
+        </w:numPr>
+        <w:rPr>
+          <w:lang w:val="ro-RO"/>
+        </w:rPr>
+      </w:pPr>
+      <w:r>
+        <w:rPr>
+          <w:lang w:val="ro-RO"/>
+        </w:rPr>
+        <w:t>I can see relevant details like username, email and the role of users.</w:t>
+      </w:r>
+    </w:p>
+    <w:p>
+      <w:pPr>
+        <w:rPr>
+          <w:color w:val="7030A0"/>
+          <w:lang w:val="ro-RO"/>
+        </w:rPr>
+      </w:pPr>
+      <w:r>
+        <w:rPr>
+          <w:color w:val="7030A0"/>
+          <w:lang w:val="ro-RO"/>
+        </w:rPr>
+        <w:t xml:space="preserve">Priority: </w:t>
+      </w:r>
+      <w:r>
+        <w:rPr>
+          <w:color w:val="7030A0"/>
+          <w:lang w:val="ro-RO"/>
+        </w:rPr>
+        <w:t>70</w:t>
+      </w:r>
+    </w:p>
+    <w:p>
+      <w:pPr>
+        <w:rPr>
+          <w:color w:val="7030A0"/>
+          <w:lang w:val="ro-RO"/>
+        </w:rPr>
+      </w:pPr>
+    </w:p>
+    <w:p>
+      <w:pPr>
+        <w:rPr>
+          <w:color w:val="7030A0"/>
+          <w:lang w:val="ro-RO"/>
+        </w:rPr>
+      </w:pPr>
+    </w:p>
+    <w:p>
+      <w:pPr>
+        <w:rPr>
+          <w:b/>
+          <w:bCs/>
+          <w:color w:val="7030A0"/>
+          <w:lang w:val="ro-RO"/>
+        </w:rPr>
+      </w:pPr>
+      <w:r>
+        <w:rPr>
+          <w:b/>
+          <w:bCs/>
+          <w:color w:val="7030A0"/>
+          <w:lang w:val="ro-RO"/>
+        </w:rPr>
+        <w:t xml:space="preserve">User Story </w:t>
+      </w:r>
+      <w:r>
+        <w:rPr>
+          <w:b/>
+          <w:bCs/>
+          <w:color w:val="7030A0"/>
+          <w:lang w:val="ro-RO"/>
+        </w:rPr>
+        <w:t>7</w:t>
+      </w:r>
+      <w:r>
+        <w:rPr>
+          <w:b/>
+          <w:bCs/>
+          <w:color w:val="7030A0"/>
+          <w:lang w:val="ro-RO"/>
+        </w:rPr>
+        <w:t>:</w:t>
+      </w:r>
+      <w:r>
+        <w:rPr>
+          <w:b/>
+          <w:bCs/>
+          <w:color w:val="7030A0"/>
+          <w:lang w:val="ro-RO"/>
+        </w:rPr>
+        <w:t xml:space="preserve"> </w:t>
+      </w:r>
+      <w:r>
+        <w:rPr>
+          <w:b/>
+          <w:bCs/>
+          <w:color w:val="7030A0"/>
+          <w:lang w:val="ro-RO"/>
+        </w:rPr>
+        <w:t xml:space="preserve">Create </w:t>
+      </w:r>
+      <w:r>
+        <w:rPr>
+          <w:b/>
+          <w:bCs/>
+          <w:color w:val="7030A0"/>
+          <w:lang w:val="ro-RO"/>
+        </w:rPr>
+        <w:t>Announcements</w:t>
+      </w:r>
+    </w:p>
+    <w:p>
+      <w:pPr>
+        <w:pStyle w:val="ListParagraph"/>
+        <w:numPr>
+          <w:ilvl w:val="0"/>
+          <w:numId w:val="31"/>
+        </w:numPr>
+        <w:rPr>
+          <w:lang w:val="ro-RO"/>
+        </w:rPr>
+      </w:pPr>
+      <w:r>
+        <w:rPr>
+          <w:lang w:val="ro-RO"/>
+        </w:rPr>
+        <w:t>As</w:t>
+      </w:r>
+      <w:r>
+        <w:rPr>
+          <w:lang w:val="ro-RO"/>
+        </w:rPr>
+        <w:t xml:space="preserve"> an Event Organizer,</w:t>
+      </w:r>
+    </w:p>
+    <w:p>
+      <w:pPr>
+        <w:pStyle w:val="ListParagraph"/>
+        <w:numPr>
+          <w:ilvl w:val="0"/>
+          <w:numId w:val="31"/>
+        </w:numPr>
+        <w:rPr>
+          <w:lang w:val="ro-RO"/>
+        </w:rPr>
+      </w:pPr>
+      <w:r>
+        <w:rPr>
+          <w:lang w:val="ro-RO"/>
+        </w:rPr>
+        <w:t>I want to be able to send notifications/annonucements to the users of the website</w:t>
+      </w:r>
+    </w:p>
+    <w:p>
+      <w:pPr>
+        <w:pStyle w:val="ListParagraph"/>
+        <w:numPr>
+          <w:ilvl w:val="0"/>
+          <w:numId w:val="31"/>
+        </w:numPr>
+        <w:rPr>
+          <w:lang w:val="ro-RO"/>
+        </w:rPr>
+      </w:pPr>
+      <w:r>
+        <w:rPr>
+          <w:lang w:val="ro-RO"/>
+        </w:rPr>
+        <w:t>So that they know about the latest events.</w:t>
+      </w:r>
+    </w:p>
+    <w:p>
+      <w:pPr>
+        <w:rPr>
+          <w:lang w:val="ro-RO"/>
+        </w:rPr>
+      </w:pPr>
+      <w:r>
+        <w:rPr>
+          <w:color w:val="7030A0"/>
+          <w:lang w:val="ro-RO"/>
+        </w:rPr>
+        <w:t>Acceptance Criteria:</w:t>
+      </w:r>
+    </w:p>
+    <w:p>
+      <w:pPr>
+        <w:pStyle w:val="ListParagraph"/>
+        <w:numPr>
+          <w:ilvl w:val="0"/>
+          <w:numId w:val="32"/>
+        </w:numPr>
+        <w:rPr>
+          <w:lang w:val="ro-RO"/>
+        </w:rPr>
+      </w:pPr>
+      <w:r>
+        <w:rPr>
+          <w:lang w:val="ro-RO"/>
+        </w:rPr>
+        <w:t xml:space="preserve">I </w:t>
+      </w:r>
+      <w:r>
+        <w:rPr>
+          <w:lang w:val="ro-RO"/>
+        </w:rPr>
+        <w:t xml:space="preserve">can </w:t>
+      </w:r>
+      <w:r>
+        <w:rPr>
+          <w:lang w:val="ro-RO"/>
+        </w:rPr>
+        <w:t>access a page from which I can send an announcement to everyone on the website.</w:t>
+      </w:r>
+    </w:p>
+    <w:p>
+      <w:pPr>
+        <w:rPr>
+          <w:lang w:val="ro-RO"/>
+        </w:rPr>
+      </w:pPr>
+      <w:r>
+        <w:rPr>
+          <w:color w:val="7030A0"/>
+          <w:lang w:val="ro-RO"/>
+        </w:rPr>
+        <w:t xml:space="preserve">Priority: </w:t>
+      </w:r>
+      <w:r>
+        <w:rPr>
+          <w:color w:val="7030A0"/>
+          <w:lang w:val="ro-RO"/>
+        </w:rPr>
+        <w:t>40</w:t>
+      </w:r>
+    </w:p>
+    <w:p>
+      <w:pPr>
+        <w:rPr>
+          <w:lang w:val="ro-RO"/>
+        </w:rPr>
+      </w:pPr>
+    </w:p>
+    <w:p>
+      <w:pPr>
+        <w:rPr>
+          <w:color w:val="7030A0"/>
+          <w:lang w:val="ro-RO"/>
+        </w:rPr>
+      </w:pPr>
+    </w:p>
+    <w:p>
+      <w:pPr>
+        <w:rPr>
+          <w:b/>
+          <w:bCs/>
+          <w:color w:val="7030A0"/>
+          <w:lang w:val="ro-RO"/>
+        </w:rPr>
+      </w:pPr>
+      <w:r>
+        <w:rPr>
+          <w:b/>
+          <w:bCs/>
+          <w:color w:val="7030A0"/>
+          <w:lang w:val="ro-RO"/>
+        </w:rPr>
+        <w:t xml:space="preserve">User Story </w:t>
+      </w:r>
+      <w:r>
+        <w:rPr>
+          <w:b/>
+          <w:bCs/>
+          <w:color w:val="7030A0"/>
+          <w:lang w:val="ro-RO"/>
+        </w:rPr>
+        <w:t>8</w:t>
+      </w:r>
+      <w:r>
+        <w:rPr>
+          <w:b/>
+          <w:bCs/>
+          <w:color w:val="7030A0"/>
+          <w:lang w:val="ro-RO"/>
+        </w:rPr>
+        <w:t>:</w:t>
+      </w:r>
+      <w:r>
+        <w:rPr>
+          <w:b/>
+          <w:bCs/>
+          <w:color w:val="7030A0"/>
+          <w:lang w:val="ro-RO"/>
+        </w:rPr>
+        <w:t xml:space="preserve"> </w:t>
+      </w:r>
+      <w:r>
+        <w:rPr>
+          <w:b/>
+          <w:bCs/>
+          <w:color w:val="7030A0"/>
+          <w:lang w:val="ro-RO"/>
+        </w:rPr>
+        <w:t>Organizer Dashboard</w:t>
+      </w:r>
+    </w:p>
+    <w:p>
+      <w:pPr>
+        <w:pStyle w:val="ListParagraph"/>
+        <w:numPr>
+          <w:ilvl w:val="0"/>
+          <w:numId w:val="33"/>
+        </w:numPr>
+        <w:rPr>
+          <w:lang w:val="ro-RO"/>
+        </w:rPr>
+      </w:pPr>
+      <w:r>
+        <w:rPr>
+          <w:lang w:val="ro-RO"/>
+        </w:rPr>
+        <w:t>As</w:t>
+      </w:r>
+      <w:r>
+        <w:rPr>
+          <w:lang w:val="ro-RO"/>
+        </w:rPr>
+        <w:t xml:space="preserve"> an Event Organizer,</w:t>
+      </w:r>
+    </w:p>
+    <w:p>
+      <w:pPr>
+        <w:pStyle w:val="ListParagraph"/>
+        <w:numPr>
+          <w:ilvl w:val="0"/>
+          <w:numId w:val="33"/>
+        </w:numPr>
+        <w:rPr>
+          <w:lang w:val="ro-RO"/>
+        </w:rPr>
+      </w:pPr>
+      <w:r>
+        <w:rPr>
+          <w:lang w:val="ro-RO"/>
+        </w:rPr>
+        <w:t>I can access Organizer Dashboard,</w:t>
+      </w:r>
+    </w:p>
+    <w:p>
+      <w:pPr>
+        <w:pStyle w:val="ListParagraph"/>
+        <w:numPr>
+          <w:ilvl w:val="0"/>
+          <w:numId w:val="33"/>
+        </w:numPr>
+        <w:rPr>
+          <w:lang w:val="ro-RO"/>
+        </w:rPr>
+      </w:pPr>
+      <w:r>
+        <w:rPr>
+          <w:lang w:val="ro-RO"/>
+        </w:rPr>
+        <w:t>In which I can see different statistics like: the number of organized events by each organizer, the number of bookings by each customer.</w:t>
+      </w:r>
+    </w:p>
+    <w:p>
+      <w:pPr>
+        <w:rPr>
+          <w:lang w:val="ro-RO"/>
+        </w:rPr>
+      </w:pPr>
+      <w:r>
+        <w:rPr>
+          <w:color w:val="7030A0"/>
+          <w:lang w:val="ro-RO"/>
+        </w:rPr>
+        <w:t>Acceptance Criteria:</w:t>
+      </w:r>
+    </w:p>
+    <w:p>
+      <w:pPr>
+        <w:pStyle w:val="ListParagraph"/>
+        <w:numPr>
+          <w:ilvl w:val="0"/>
+          <w:numId w:val="34"/>
+        </w:numPr>
+        <w:rPr>
+          <w:lang w:val="ro-RO"/>
+        </w:rPr>
+      </w:pPr>
+      <w:r>
+        <w:rPr>
+          <w:lang w:val="ro-RO"/>
+        </w:rPr>
+        <w:t xml:space="preserve">I </w:t>
+      </w:r>
+      <w:r>
+        <w:rPr>
+          <w:lang w:val="ro-RO"/>
+        </w:rPr>
+        <w:t>can access an Organizer Dashboard,</w:t>
+      </w:r>
+    </w:p>
+    <w:p>
+      <w:pPr>
+        <w:pStyle w:val="ListParagraph"/>
+        <w:numPr>
+          <w:ilvl w:val="0"/>
+          <w:numId w:val="34"/>
+        </w:numPr>
+        <w:rPr>
+          <w:lang w:val="ro-RO"/>
+        </w:rPr>
+      </w:pPr>
+      <w:r>
+        <w:rPr>
+          <w:lang w:val="ro-RO"/>
+        </w:rPr>
+        <w:t>Which allow me to see more statistics.</w:t>
+      </w:r>
+    </w:p>
+    <w:p>
+      <w:pPr>
+        <w:rPr>
+          <w:color w:val="7030A0"/>
+          <w:lang w:val="ro-RO"/>
+        </w:rPr>
+      </w:pPr>
+      <w:r>
+        <w:rPr>
+          <w:color w:val="7030A0"/>
+          <w:lang w:val="ro-RO"/>
+        </w:rPr>
+        <w:t xml:space="preserve">Priority: </w:t>
+      </w:r>
+      <w:r>
+        <w:rPr>
+          <w:color w:val="7030A0"/>
+          <w:lang w:val="ro-RO"/>
+        </w:rPr>
+        <w:t>30</w:t>
+      </w:r>
+    </w:p>
+    <w:p>
+      <w:pPr>
+        <w:rPr>
+          <w:color w:val="7030A0"/>
+          <w:lang w:val="ro-RO"/>
+        </w:rPr>
+      </w:pPr>
+    </w:p>
+    <w:p>
+      <w:pPr>
+        <w:rPr>
+          <w:b/>
+          <w:bCs/>
+          <w:color w:val="7030A0"/>
+          <w:lang w:val="ro-RO"/>
+        </w:rPr>
+      </w:pPr>
+      <w:r>
+        <w:rPr>
+          <w:b/>
+          <w:bCs/>
+          <w:color w:val="7030A0"/>
+          <w:lang w:val="ro-RO"/>
+        </w:rPr>
+        <w:t xml:space="preserve">User Story </w:t>
+      </w:r>
+      <w:r>
+        <w:rPr>
+          <w:b/>
+          <w:bCs/>
+          <w:color w:val="7030A0"/>
+          <w:lang w:val="ro-RO"/>
+        </w:rPr>
+        <w:t>9</w:t>
+      </w:r>
+      <w:r>
+        <w:rPr>
+          <w:b/>
+          <w:bCs/>
+          <w:color w:val="7030A0"/>
+          <w:lang w:val="ro-RO"/>
+        </w:rPr>
+        <w:t>:</w:t>
+      </w:r>
+      <w:r>
+        <w:rPr>
+          <w:b/>
+          <w:bCs/>
+          <w:color w:val="7030A0"/>
+          <w:lang w:val="ro-RO"/>
+        </w:rPr>
+        <w:t xml:space="preserve"> </w:t>
+      </w:r>
+      <w:r>
+        <w:rPr>
+          <w:b/>
+          <w:bCs/>
+          <w:color w:val="7030A0"/>
+          <w:lang w:val="ro-RO"/>
+        </w:rPr>
+        <w:t>Organize Event Fight Nights</w:t>
+      </w:r>
+    </w:p>
+    <w:p>
+      <w:pPr>
+        <w:pStyle w:val="ListParagraph"/>
+        <w:numPr>
+          <w:ilvl w:val="0"/>
+          <w:numId w:val="35"/>
+        </w:numPr>
+        <w:rPr>
+          <w:lang w:val="ro-RO"/>
+        </w:rPr>
+      </w:pPr>
+      <w:r>
+        <w:rPr>
+          <w:lang w:val="ro-RO"/>
+        </w:rPr>
+        <w:t>As</w:t>
+      </w:r>
+      <w:r>
+        <w:rPr>
+          <w:lang w:val="ro-RO"/>
+        </w:rPr>
+        <w:t xml:space="preserve"> an Event Organizer,</w:t>
+      </w:r>
+    </w:p>
+    <w:p>
+      <w:pPr>
+        <w:pStyle w:val="ListParagraph"/>
+        <w:numPr>
+          <w:ilvl w:val="0"/>
+          <w:numId w:val="35"/>
+        </w:numPr>
+        <w:rPr>
+          <w:lang w:val="ro-RO"/>
+        </w:rPr>
+      </w:pPr>
+      <w:r>
+        <w:rPr>
+          <w:lang w:val="ro-RO"/>
+        </w:rPr>
+        <w:t>I can organize new Event Fight Nights (a type of event which holds more boxing matches in the span of a few hours)</w:t>
+      </w:r>
+    </w:p>
+    <w:p>
+      <w:pPr>
+        <w:pStyle w:val="ListParagraph"/>
+        <w:numPr>
+          <w:ilvl w:val="0"/>
+          <w:numId w:val="35"/>
+        </w:numPr>
+        <w:rPr>
+          <w:lang w:val="ro-RO"/>
+        </w:rPr>
+      </w:pPr>
+      <w:r>
+        <w:rPr>
+          <w:lang w:val="ro-RO"/>
+        </w:rPr>
+        <w:t>So that Normal Users can book them.</w:t>
+      </w:r>
+    </w:p>
+    <w:p>
+      <w:pPr>
+        <w:rPr>
+          <w:lang w:val="ro-RO"/>
+        </w:rPr>
+      </w:pPr>
+      <w:r>
+        <w:rPr>
+          <w:color w:val="7030A0"/>
+          <w:lang w:val="ro-RO"/>
+        </w:rPr>
+        <w:t>Acceptance Criteria:</w:t>
+      </w:r>
+    </w:p>
+    <w:p>
+      <w:pPr>
+        <w:pStyle w:val="ListParagraph"/>
+        <w:numPr>
+          <w:ilvl w:val="0"/>
+          <w:numId w:val="34"/>
+        </w:numPr>
+        <w:rPr>
+          <w:lang w:val="ro-RO"/>
+        </w:rPr>
+      </w:pPr>
+      <w:r>
+        <w:rPr>
+          <w:lang w:val="ro-RO"/>
+        </w:rPr>
+        <w:t xml:space="preserve">I </w:t>
+      </w:r>
+      <w:r>
+        <w:rPr>
+          <w:lang w:val="ro-RO"/>
+        </w:rPr>
+        <w:t>can create new boxers using their own details.</w:t>
+      </w:r>
+    </w:p>
+    <w:p>
+      <w:pPr>
+        <w:rPr>
+          <w:lang w:val="ro-RO"/>
+        </w:rPr>
+      </w:pPr>
+      <w:r>
+        <w:rPr>
+          <w:color w:val="7030A0"/>
+          <w:lang w:val="ro-RO"/>
+        </w:rPr>
+        <w:t xml:space="preserve">Priority: </w:t>
+      </w:r>
+      <w:r>
+        <w:rPr>
+          <w:color w:val="7030A0"/>
+          <w:lang w:val="ro-RO"/>
+        </w:rPr>
+        <w:t>100</w:t>
+      </w:r>
+    </w:p>
+    <w:p>
+      <w:pPr>
+        <w:rPr>
+          <w:lang w:val="ro-RO"/>
+        </w:rPr>
+      </w:pPr>
+    </w:p>
+    <w:p>
+      <w:pPr>
+        <w:rPr>
+          <w:lang w:val="ro-RO"/>
+        </w:rPr>
+      </w:pPr>
     </w:p>
     <w:p>
       <w:pPr>
@@ -1625,6 +2403,92 @@
     </w:lvl>
   </w:abstractNum>
   <w:abstractNum w:abstractNumId="4" w15:restartNumberingAfterBreak="0">
+    <w:nsid w:val="10216517"/>
+    <w:multiLevelType w:val="hybridMultilevel"/>
+    <w:tmpl w:val="2E68B47C"/>
+    <w:lvl w:ilvl="0" w:tplc="FFFFFFFF">
+      <w:start w:val="1"/>
+      <w:numFmt w:val="decimal"/>
+      <w:lvlText w:val="%1."/>
+      <w:lvlJc w:val="left"/>
+      <w:pPr>
+        <w:ind w:left="720" w:hanging="360"/>
+      </w:pPr>
+    </w:lvl>
+    <w:lvl w:ilvl="1" w:tplc="FFFFFFFF" w:tentative="1">
+      <w:start w:val="1"/>
+      <w:numFmt w:val="lowerLetter"/>
+      <w:lvlText w:val="%2."/>
+      <w:lvlJc w:val="left"/>
+      <w:pPr>
+        <w:ind w:left="1440" w:hanging="360"/>
+      </w:pPr>
+    </w:lvl>
+    <w:lvl w:ilvl="2" w:tplc="FFFFFFFF" w:tentative="1">
+      <w:start w:val="1"/>
+      <w:numFmt w:val="lowerRoman"/>
+      <w:lvlText w:val="%3."/>
+      <w:lvlJc w:val="right"/>
+      <w:pPr>
+        <w:ind w:left="2160" w:hanging="180"/>
+      </w:pPr>
+    </w:lvl>
+    <w:lvl w:ilvl="3" w:tplc="FFFFFFFF" w:tentative="1">
+      <w:start w:val="1"/>
+      <w:numFmt w:val="decimal"/>
+      <w:lvlText w:val="%4."/>
+      <w:lvlJc w:val="left"/>
+      <w:pPr>
+        <w:ind w:left="2880" w:hanging="360"/>
+      </w:pPr>
+    </w:lvl>
+    <w:lvl w:ilvl="4" w:tplc="FFFFFFFF" w:tentative="1">
+      <w:start w:val="1"/>
+      <w:numFmt w:val="lowerLetter"/>
+      <w:lvlText w:val="%5."/>
+      <w:lvlJc w:val="left"/>
+      <w:pPr>
+        <w:ind w:left="3600" w:hanging="360"/>
+      </w:pPr>
+    </w:lvl>
+    <w:lvl w:ilvl="5" w:tplc="FFFFFFFF" w:tentative="1">
+      <w:start w:val="1"/>
+      <w:numFmt w:val="lowerRoman"/>
+      <w:lvlText w:val="%6."/>
+      <w:lvlJc w:val="right"/>
+      <w:pPr>
+        <w:ind w:left="4320" w:hanging="180"/>
+      </w:pPr>
+    </w:lvl>
+    <w:lvl w:ilvl="6" w:tplc="FFFFFFFF" w:tentative="1">
+      <w:start w:val="1"/>
+      <w:numFmt w:val="decimal"/>
+      <w:lvlText w:val="%7."/>
+      <w:lvlJc w:val="left"/>
+      <w:pPr>
+        <w:ind w:left="5040" w:hanging="360"/>
+      </w:pPr>
+    </w:lvl>
+    <w:lvl w:ilvl="7" w:tplc="FFFFFFFF" w:tentative="1">
+      <w:start w:val="1"/>
+      <w:numFmt w:val="lowerLetter"/>
+      <w:lvlText w:val="%8."/>
+      <w:lvlJc w:val="left"/>
+      <w:pPr>
+        <w:ind w:left="5760" w:hanging="360"/>
+      </w:pPr>
+    </w:lvl>
+    <w:lvl w:ilvl="8" w:tplc="FFFFFFFF" w:tentative="1">
+      <w:start w:val="1"/>
+      <w:numFmt w:val="lowerRoman"/>
+      <w:lvlText w:val="%9."/>
+      <w:lvlJc w:val="right"/>
+      <w:pPr>
+        <w:ind w:left="6480" w:hanging="180"/>
+      </w:pPr>
+    </w:lvl>
+  </w:abstractNum>
+  <w:abstractNum w:abstractNumId="5" w15:restartNumberingAfterBreak="0">
     <w:nsid w:val="1425711D"/>
     <w:multiLevelType w:val="hybridMultilevel"/>
     <w:tmpl w:val="D38ADEC6"/>
@@ -1710,7 +2574,7 @@
       </w:pPr>
     </w:lvl>
   </w:abstractNum>
-  <w:abstractNum w:abstractNumId="5" w15:restartNumberingAfterBreak="0">
+  <w:abstractNum w:abstractNumId="6" w15:restartNumberingAfterBreak="0">
     <w:nsid w:val="18116D87"/>
     <w:multiLevelType w:val="hybridMultilevel"/>
     <w:tmpl w:val="D38ADEC6"/>
@@ -1796,7 +2660,7 @@
       </w:pPr>
     </w:lvl>
   </w:abstractNum>
-  <w:abstractNum w:abstractNumId="6" w15:restartNumberingAfterBreak="0">
+  <w:abstractNum w:abstractNumId="7" w15:restartNumberingAfterBreak="0">
     <w:nsid w:val="18DA093A"/>
     <w:multiLevelType w:val="hybridMultilevel"/>
     <w:tmpl w:val="D38ADEC6"/>
@@ -1882,7 +2746,7 @@
       </w:pPr>
     </w:lvl>
   </w:abstractNum>
-  <w:abstractNum w:abstractNumId="7" w15:restartNumberingAfterBreak="0">
+  <w:abstractNum w:abstractNumId="8" w15:restartNumberingAfterBreak="0">
     <w:nsid w:val="1AA86796"/>
     <w:multiLevelType w:val="hybridMultilevel"/>
     <w:tmpl w:val="2E68B47C"/>
@@ -1968,7 +2832,7 @@
       </w:pPr>
     </w:lvl>
   </w:abstractNum>
-  <w:abstractNum w:abstractNumId="8" w15:restartNumberingAfterBreak="0">
+  <w:abstractNum w:abstractNumId="9" w15:restartNumberingAfterBreak="0">
     <w:nsid w:val="1ED511C8"/>
     <w:multiLevelType w:val="hybridMultilevel"/>
     <w:tmpl w:val="D38ADEC6"/>
@@ -2054,7 +2918,7 @@
       </w:pPr>
     </w:lvl>
   </w:abstractNum>
-  <w:abstractNum w:abstractNumId="9" w15:restartNumberingAfterBreak="0">
+  <w:abstractNum w:abstractNumId="10" w15:restartNumberingAfterBreak="0">
     <w:nsid w:val="24D12B13"/>
     <w:multiLevelType w:val="hybridMultilevel"/>
     <w:tmpl w:val="2E68B47C"/>
@@ -2140,7 +3004,7 @@
       </w:pPr>
     </w:lvl>
   </w:abstractNum>
-  <w:abstractNum w:abstractNumId="10" w15:restartNumberingAfterBreak="0">
+  <w:abstractNum w:abstractNumId="11" w15:restartNumberingAfterBreak="0">
     <w:nsid w:val="26EB4FC9"/>
     <w:multiLevelType w:val="hybridMultilevel"/>
     <w:tmpl w:val="D38ADEC6"/>
@@ -2226,7 +3090,7 @@
       </w:pPr>
     </w:lvl>
   </w:abstractNum>
-  <w:abstractNum w:abstractNumId="11" w15:restartNumberingAfterBreak="0">
+  <w:abstractNum w:abstractNumId="12" w15:restartNumberingAfterBreak="0">
     <w:nsid w:val="2A6219B6"/>
     <w:multiLevelType w:val="hybridMultilevel"/>
     <w:tmpl w:val="D38ADEC6"/>
@@ -2312,7 +3176,7 @@
       </w:pPr>
     </w:lvl>
   </w:abstractNum>
-  <w:abstractNum w:abstractNumId="12" w15:restartNumberingAfterBreak="0">
+  <w:abstractNum w:abstractNumId="13" w15:restartNumberingAfterBreak="0">
     <w:nsid w:val="2B826593"/>
     <w:multiLevelType w:val="hybridMultilevel"/>
     <w:tmpl w:val="D38ADEC6"/>
@@ -2398,7 +3262,179 @@
       </w:pPr>
     </w:lvl>
   </w:abstractNum>
-  <w:abstractNum w:abstractNumId="13" w15:restartNumberingAfterBreak="0">
+  <w:abstractNum w:abstractNumId="14" w15:restartNumberingAfterBreak="0">
+    <w:nsid w:val="2E4549FC"/>
+    <w:multiLevelType w:val="hybridMultilevel"/>
+    <w:tmpl w:val="D38ADEC6"/>
+    <w:lvl w:ilvl="0" w:tplc="FFFFFFFF">
+      <w:start w:val="1"/>
+      <w:numFmt w:val="decimal"/>
+      <w:lvlText w:val="%1."/>
+      <w:lvlJc w:val="left"/>
+      <w:pPr>
+        <w:ind w:left="720" w:hanging="360"/>
+      </w:pPr>
+    </w:lvl>
+    <w:lvl w:ilvl="1" w:tplc="FFFFFFFF" w:tentative="1">
+      <w:start w:val="1"/>
+      <w:numFmt w:val="lowerLetter"/>
+      <w:lvlText w:val="%2."/>
+      <w:lvlJc w:val="left"/>
+      <w:pPr>
+        <w:ind w:left="1440" w:hanging="360"/>
+      </w:pPr>
+    </w:lvl>
+    <w:lvl w:ilvl="2" w:tplc="FFFFFFFF" w:tentative="1">
+      <w:start w:val="1"/>
+      <w:numFmt w:val="lowerRoman"/>
+      <w:lvlText w:val="%3."/>
+      <w:lvlJc w:val="right"/>
+      <w:pPr>
+        <w:ind w:left="2160" w:hanging="180"/>
+      </w:pPr>
+    </w:lvl>
+    <w:lvl w:ilvl="3" w:tplc="FFFFFFFF" w:tentative="1">
+      <w:start w:val="1"/>
+      <w:numFmt w:val="decimal"/>
+      <w:lvlText w:val="%4."/>
+      <w:lvlJc w:val="left"/>
+      <w:pPr>
+        <w:ind w:left="2880" w:hanging="360"/>
+      </w:pPr>
+    </w:lvl>
+    <w:lvl w:ilvl="4" w:tplc="FFFFFFFF" w:tentative="1">
+      <w:start w:val="1"/>
+      <w:numFmt w:val="lowerLetter"/>
+      <w:lvlText w:val="%5."/>
+      <w:lvlJc w:val="left"/>
+      <w:pPr>
+        <w:ind w:left="3600" w:hanging="360"/>
+      </w:pPr>
+    </w:lvl>
+    <w:lvl w:ilvl="5" w:tplc="FFFFFFFF" w:tentative="1">
+      <w:start w:val="1"/>
+      <w:numFmt w:val="lowerRoman"/>
+      <w:lvlText w:val="%6."/>
+      <w:lvlJc w:val="right"/>
+      <w:pPr>
+        <w:ind w:left="4320" w:hanging="180"/>
+      </w:pPr>
+    </w:lvl>
+    <w:lvl w:ilvl="6" w:tplc="FFFFFFFF" w:tentative="1">
+      <w:start w:val="1"/>
+      <w:numFmt w:val="decimal"/>
+      <w:lvlText w:val="%7."/>
+      <w:lvlJc w:val="left"/>
+      <w:pPr>
+        <w:ind w:left="5040" w:hanging="360"/>
+      </w:pPr>
+    </w:lvl>
+    <w:lvl w:ilvl="7" w:tplc="FFFFFFFF" w:tentative="1">
+      <w:start w:val="1"/>
+      <w:numFmt w:val="lowerLetter"/>
+      <w:lvlText w:val="%8."/>
+      <w:lvlJc w:val="left"/>
+      <w:pPr>
+        <w:ind w:left="5760" w:hanging="360"/>
+      </w:pPr>
+    </w:lvl>
+    <w:lvl w:ilvl="8" w:tplc="FFFFFFFF" w:tentative="1">
+      <w:start w:val="1"/>
+      <w:numFmt w:val="lowerRoman"/>
+      <w:lvlText w:val="%9."/>
+      <w:lvlJc w:val="right"/>
+      <w:pPr>
+        <w:ind w:left="6480" w:hanging="180"/>
+      </w:pPr>
+    </w:lvl>
+  </w:abstractNum>
+  <w:abstractNum w:abstractNumId="15" w15:restartNumberingAfterBreak="0">
+    <w:nsid w:val="302662B5"/>
+    <w:multiLevelType w:val="hybridMultilevel"/>
+    <w:tmpl w:val="D38ADEC6"/>
+    <w:lvl w:ilvl="0" w:tplc="FFFFFFFF">
+      <w:start w:val="1"/>
+      <w:numFmt w:val="decimal"/>
+      <w:lvlText w:val="%1."/>
+      <w:lvlJc w:val="left"/>
+      <w:pPr>
+        <w:ind w:left="720" w:hanging="360"/>
+      </w:pPr>
+    </w:lvl>
+    <w:lvl w:ilvl="1" w:tplc="FFFFFFFF" w:tentative="1">
+      <w:start w:val="1"/>
+      <w:numFmt w:val="lowerLetter"/>
+      <w:lvlText w:val="%2."/>
+      <w:lvlJc w:val="left"/>
+      <w:pPr>
+        <w:ind w:left="1440" w:hanging="360"/>
+      </w:pPr>
+    </w:lvl>
+    <w:lvl w:ilvl="2" w:tplc="FFFFFFFF" w:tentative="1">
+      <w:start w:val="1"/>
+      <w:numFmt w:val="lowerRoman"/>
+      <w:lvlText w:val="%3."/>
+      <w:lvlJc w:val="right"/>
+      <w:pPr>
+        <w:ind w:left="2160" w:hanging="180"/>
+      </w:pPr>
+    </w:lvl>
+    <w:lvl w:ilvl="3" w:tplc="FFFFFFFF" w:tentative="1">
+      <w:start w:val="1"/>
+      <w:numFmt w:val="decimal"/>
+      <w:lvlText w:val="%4."/>
+      <w:lvlJc w:val="left"/>
+      <w:pPr>
+        <w:ind w:left="2880" w:hanging="360"/>
+      </w:pPr>
+    </w:lvl>
+    <w:lvl w:ilvl="4" w:tplc="FFFFFFFF" w:tentative="1">
+      <w:start w:val="1"/>
+      <w:numFmt w:val="lowerLetter"/>
+      <w:lvlText w:val="%5."/>
+      <w:lvlJc w:val="left"/>
+      <w:pPr>
+        <w:ind w:left="3600" w:hanging="360"/>
+      </w:pPr>
+    </w:lvl>
+    <w:lvl w:ilvl="5" w:tplc="FFFFFFFF" w:tentative="1">
+      <w:start w:val="1"/>
+      <w:numFmt w:val="lowerRoman"/>
+      <w:lvlText w:val="%6."/>
+      <w:lvlJc w:val="right"/>
+      <w:pPr>
+        <w:ind w:left="4320" w:hanging="180"/>
+      </w:pPr>
+    </w:lvl>
+    <w:lvl w:ilvl="6" w:tplc="FFFFFFFF" w:tentative="1">
+      <w:start w:val="1"/>
+      <w:numFmt w:val="decimal"/>
+      <w:lvlText w:val="%7."/>
+      <w:lvlJc w:val="left"/>
+      <w:pPr>
+        <w:ind w:left="5040" w:hanging="360"/>
+      </w:pPr>
+    </w:lvl>
+    <w:lvl w:ilvl="7" w:tplc="FFFFFFFF" w:tentative="1">
+      <w:start w:val="1"/>
+      <w:numFmt w:val="lowerLetter"/>
+      <w:lvlText w:val="%8."/>
+      <w:lvlJc w:val="left"/>
+      <w:pPr>
+        <w:ind w:left="5760" w:hanging="360"/>
+      </w:pPr>
+    </w:lvl>
+    <w:lvl w:ilvl="8" w:tplc="FFFFFFFF" w:tentative="1">
+      <w:start w:val="1"/>
+      <w:numFmt w:val="lowerRoman"/>
+      <w:lvlText w:val="%9."/>
+      <w:lvlJc w:val="right"/>
+      <w:pPr>
+        <w:ind w:left="6480" w:hanging="180"/>
+      </w:pPr>
+    </w:lvl>
+  </w:abstractNum>
+  <w:abstractNum w:abstractNumId="16" w15:restartNumberingAfterBreak="0">
     <w:nsid w:val="31A54B04"/>
     <w:multiLevelType w:val="hybridMultilevel"/>
     <w:tmpl w:val="D38ADEC6"/>
@@ -2484,7 +3520,7 @@
       </w:pPr>
     </w:lvl>
   </w:abstractNum>
-  <w:abstractNum w:abstractNumId="14" w15:restartNumberingAfterBreak="0">
+  <w:abstractNum w:abstractNumId="17" w15:restartNumberingAfterBreak="0">
     <w:nsid w:val="39AD6144"/>
     <w:multiLevelType w:val="hybridMultilevel"/>
     <w:tmpl w:val="D38ADEC6"/>
@@ -2570,7 +3606,7 @@
       </w:pPr>
     </w:lvl>
   </w:abstractNum>
-  <w:abstractNum w:abstractNumId="15" w15:restartNumberingAfterBreak="0">
+  <w:abstractNum w:abstractNumId="18" w15:restartNumberingAfterBreak="0">
     <w:nsid w:val="3B6E1FEB"/>
     <w:multiLevelType w:val="hybridMultilevel"/>
     <w:tmpl w:val="3EC80094"/>
@@ -2656,7 +3692,93 @@
       </w:pPr>
     </w:lvl>
   </w:abstractNum>
-  <w:abstractNum w:abstractNumId="16" w15:restartNumberingAfterBreak="0">
+  <w:abstractNum w:abstractNumId="19" w15:restartNumberingAfterBreak="0">
+    <w:nsid w:val="40C632B2"/>
+    <w:multiLevelType w:val="hybridMultilevel"/>
+    <w:tmpl w:val="2E68B47C"/>
+    <w:lvl w:ilvl="0" w:tplc="FFFFFFFF">
+      <w:start w:val="1"/>
+      <w:numFmt w:val="decimal"/>
+      <w:lvlText w:val="%1."/>
+      <w:lvlJc w:val="left"/>
+      <w:pPr>
+        <w:ind w:left="720" w:hanging="360"/>
+      </w:pPr>
+    </w:lvl>
+    <w:lvl w:ilvl="1" w:tplc="FFFFFFFF" w:tentative="1">
+      <w:start w:val="1"/>
+      <w:numFmt w:val="lowerLetter"/>
+      <w:lvlText w:val="%2."/>
+      <w:lvlJc w:val="left"/>
+      <w:pPr>
+        <w:ind w:left="1440" w:hanging="360"/>
+      </w:pPr>
+    </w:lvl>
+    <w:lvl w:ilvl="2" w:tplc="FFFFFFFF" w:tentative="1">
+      <w:start w:val="1"/>
+      <w:numFmt w:val="lowerRoman"/>
+      <w:lvlText w:val="%3."/>
+      <w:lvlJc w:val="right"/>
+      <w:pPr>
+        <w:ind w:left="2160" w:hanging="180"/>
+      </w:pPr>
+    </w:lvl>
+    <w:lvl w:ilvl="3" w:tplc="FFFFFFFF" w:tentative="1">
+      <w:start w:val="1"/>
+      <w:numFmt w:val="decimal"/>
+      <w:lvlText w:val="%4."/>
+      <w:lvlJc w:val="left"/>
+      <w:pPr>
+        <w:ind w:left="2880" w:hanging="360"/>
+      </w:pPr>
+    </w:lvl>
+    <w:lvl w:ilvl="4" w:tplc="FFFFFFFF" w:tentative="1">
+      <w:start w:val="1"/>
+      <w:numFmt w:val="lowerLetter"/>
+      <w:lvlText w:val="%5."/>
+      <w:lvlJc w:val="left"/>
+      <w:pPr>
+        <w:ind w:left="3600" w:hanging="360"/>
+      </w:pPr>
+    </w:lvl>
+    <w:lvl w:ilvl="5" w:tplc="FFFFFFFF" w:tentative="1">
+      <w:start w:val="1"/>
+      <w:numFmt w:val="lowerRoman"/>
+      <w:lvlText w:val="%6."/>
+      <w:lvlJc w:val="right"/>
+      <w:pPr>
+        <w:ind w:left="4320" w:hanging="180"/>
+      </w:pPr>
+    </w:lvl>
+    <w:lvl w:ilvl="6" w:tplc="FFFFFFFF" w:tentative="1">
+      <w:start w:val="1"/>
+      <w:numFmt w:val="decimal"/>
+      <w:lvlText w:val="%7."/>
+      <w:lvlJc w:val="left"/>
+      <w:pPr>
+        <w:ind w:left="5040" w:hanging="360"/>
+      </w:pPr>
+    </w:lvl>
+    <w:lvl w:ilvl="7" w:tplc="FFFFFFFF" w:tentative="1">
+      <w:start w:val="1"/>
+      <w:numFmt w:val="lowerLetter"/>
+      <w:lvlText w:val="%8."/>
+      <w:lvlJc w:val="left"/>
+      <w:pPr>
+        <w:ind w:left="5760" w:hanging="360"/>
+      </w:pPr>
+    </w:lvl>
+    <w:lvl w:ilvl="8" w:tplc="FFFFFFFF" w:tentative="1">
+      <w:start w:val="1"/>
+      <w:numFmt w:val="lowerRoman"/>
+      <w:lvlText w:val="%9."/>
+      <w:lvlJc w:val="right"/>
+      <w:pPr>
+        <w:ind w:left="6480" w:hanging="180"/>
+      </w:pPr>
+    </w:lvl>
+  </w:abstractNum>
+  <w:abstractNum w:abstractNumId="20" w15:restartNumberingAfterBreak="0">
     <w:nsid w:val="42253F86"/>
     <w:multiLevelType w:val="hybridMultilevel"/>
     <w:tmpl w:val="D38ADEC6"/>
@@ -2742,7 +3864,7 @@
       </w:pPr>
     </w:lvl>
   </w:abstractNum>
-  <w:abstractNum w:abstractNumId="17" w15:restartNumberingAfterBreak="0">
+  <w:abstractNum w:abstractNumId="21" w15:restartNumberingAfterBreak="0">
     <w:nsid w:val="42C305B8"/>
     <w:multiLevelType w:val="hybridMultilevel"/>
     <w:tmpl w:val="4CA23112"/>
@@ -2828,7 +3950,7 @@
       </w:pPr>
     </w:lvl>
   </w:abstractNum>
-  <w:abstractNum w:abstractNumId="18" w15:restartNumberingAfterBreak="0">
+  <w:abstractNum w:abstractNumId="22" w15:restartNumberingAfterBreak="0">
     <w:nsid w:val="430D0F87"/>
     <w:multiLevelType w:val="hybridMultilevel"/>
     <w:tmpl w:val="4CA23112"/>
@@ -2914,7 +4036,93 @@
       </w:pPr>
     </w:lvl>
   </w:abstractNum>
-  <w:abstractNum w:abstractNumId="19" w15:restartNumberingAfterBreak="0">
+  <w:abstractNum w:abstractNumId="23" w15:restartNumberingAfterBreak="0">
+    <w:nsid w:val="4C442120"/>
+    <w:multiLevelType w:val="hybridMultilevel"/>
+    <w:tmpl w:val="D38ADEC6"/>
+    <w:lvl w:ilvl="0" w:tplc="FFFFFFFF">
+      <w:start w:val="1"/>
+      <w:numFmt w:val="decimal"/>
+      <w:lvlText w:val="%1."/>
+      <w:lvlJc w:val="left"/>
+      <w:pPr>
+        <w:ind w:left="720" w:hanging="360"/>
+      </w:pPr>
+    </w:lvl>
+    <w:lvl w:ilvl="1" w:tplc="FFFFFFFF" w:tentative="1">
+      <w:start w:val="1"/>
+      <w:numFmt w:val="lowerLetter"/>
+      <w:lvlText w:val="%2."/>
+      <w:lvlJc w:val="left"/>
+      <w:pPr>
+        <w:ind w:left="1440" w:hanging="360"/>
+      </w:pPr>
+    </w:lvl>
+    <w:lvl w:ilvl="2" w:tplc="FFFFFFFF" w:tentative="1">
+      <w:start w:val="1"/>
+      <w:numFmt w:val="lowerRoman"/>
+      <w:lvlText w:val="%3."/>
+      <w:lvlJc w:val="right"/>
+      <w:pPr>
+        <w:ind w:left="2160" w:hanging="180"/>
+      </w:pPr>
+    </w:lvl>
+    <w:lvl w:ilvl="3" w:tplc="FFFFFFFF" w:tentative="1">
+      <w:start w:val="1"/>
+      <w:numFmt w:val="decimal"/>
+      <w:lvlText w:val="%4."/>
+      <w:lvlJc w:val="left"/>
+      <w:pPr>
+        <w:ind w:left="2880" w:hanging="360"/>
+      </w:pPr>
+    </w:lvl>
+    <w:lvl w:ilvl="4" w:tplc="FFFFFFFF" w:tentative="1">
+      <w:start w:val="1"/>
+      <w:numFmt w:val="lowerLetter"/>
+      <w:lvlText w:val="%5."/>
+      <w:lvlJc w:val="left"/>
+      <w:pPr>
+        <w:ind w:left="3600" w:hanging="360"/>
+      </w:pPr>
+    </w:lvl>
+    <w:lvl w:ilvl="5" w:tplc="FFFFFFFF" w:tentative="1">
+      <w:start w:val="1"/>
+      <w:numFmt w:val="lowerRoman"/>
+      <w:lvlText w:val="%6."/>
+      <w:lvlJc w:val="right"/>
+      <w:pPr>
+        <w:ind w:left="4320" w:hanging="180"/>
+      </w:pPr>
+    </w:lvl>
+    <w:lvl w:ilvl="6" w:tplc="FFFFFFFF" w:tentative="1">
+      <w:start w:val="1"/>
+      <w:numFmt w:val="decimal"/>
+      <w:lvlText w:val="%7."/>
+      <w:lvlJc w:val="left"/>
+      <w:pPr>
+        <w:ind w:left="5040" w:hanging="360"/>
+      </w:pPr>
+    </w:lvl>
+    <w:lvl w:ilvl="7" w:tplc="FFFFFFFF" w:tentative="1">
+      <w:start w:val="1"/>
+      <w:numFmt w:val="lowerLetter"/>
+      <w:lvlText w:val="%8."/>
+      <w:lvlJc w:val="left"/>
+      <w:pPr>
+        <w:ind w:left="5760" w:hanging="360"/>
+      </w:pPr>
+    </w:lvl>
+    <w:lvl w:ilvl="8" w:tplc="FFFFFFFF" w:tentative="1">
+      <w:start w:val="1"/>
+      <w:numFmt w:val="lowerRoman"/>
+      <w:lvlText w:val="%9."/>
+      <w:lvlJc w:val="right"/>
+      <w:pPr>
+        <w:ind w:left="6480" w:hanging="180"/>
+      </w:pPr>
+    </w:lvl>
+  </w:abstractNum>
+  <w:abstractNum w:abstractNumId="24" w15:restartNumberingAfterBreak="0">
     <w:nsid w:val="4E903EC1"/>
     <w:multiLevelType w:val="hybridMultilevel"/>
     <w:tmpl w:val="D38ADEC6"/>
@@ -3000,7 +4208,93 @@
       </w:pPr>
     </w:lvl>
   </w:abstractNum>
-  <w:abstractNum w:abstractNumId="20" w15:restartNumberingAfterBreak="0">
+  <w:abstractNum w:abstractNumId="25" w15:restartNumberingAfterBreak="0">
+    <w:nsid w:val="521E2168"/>
+    <w:multiLevelType w:val="hybridMultilevel"/>
+    <w:tmpl w:val="2E68B47C"/>
+    <w:lvl w:ilvl="0" w:tplc="FFFFFFFF">
+      <w:start w:val="1"/>
+      <w:numFmt w:val="decimal"/>
+      <w:lvlText w:val="%1."/>
+      <w:lvlJc w:val="left"/>
+      <w:pPr>
+        <w:ind w:left="720" w:hanging="360"/>
+      </w:pPr>
+    </w:lvl>
+    <w:lvl w:ilvl="1" w:tplc="FFFFFFFF" w:tentative="1">
+      <w:start w:val="1"/>
+      <w:numFmt w:val="lowerLetter"/>
+      <w:lvlText w:val="%2."/>
+      <w:lvlJc w:val="left"/>
+      <w:pPr>
+        <w:ind w:left="1440" w:hanging="360"/>
+      </w:pPr>
+    </w:lvl>
+    <w:lvl w:ilvl="2" w:tplc="FFFFFFFF" w:tentative="1">
+      <w:start w:val="1"/>
+      <w:numFmt w:val="lowerRoman"/>
+      <w:lvlText w:val="%3."/>
+      <w:lvlJc w:val="right"/>
+      <w:pPr>
+        <w:ind w:left="2160" w:hanging="180"/>
+      </w:pPr>
+    </w:lvl>
+    <w:lvl w:ilvl="3" w:tplc="FFFFFFFF" w:tentative="1">
+      <w:start w:val="1"/>
+      <w:numFmt w:val="decimal"/>
+      <w:lvlText w:val="%4."/>
+      <w:lvlJc w:val="left"/>
+      <w:pPr>
+        <w:ind w:left="2880" w:hanging="360"/>
+      </w:pPr>
+    </w:lvl>
+    <w:lvl w:ilvl="4" w:tplc="FFFFFFFF" w:tentative="1">
+      <w:start w:val="1"/>
+      <w:numFmt w:val="lowerLetter"/>
+      <w:lvlText w:val="%5."/>
+      <w:lvlJc w:val="left"/>
+      <w:pPr>
+        <w:ind w:left="3600" w:hanging="360"/>
+      </w:pPr>
+    </w:lvl>
+    <w:lvl w:ilvl="5" w:tplc="FFFFFFFF" w:tentative="1">
+      <w:start w:val="1"/>
+      <w:numFmt w:val="lowerRoman"/>
+      <w:lvlText w:val="%6."/>
+      <w:lvlJc w:val="right"/>
+      <w:pPr>
+        <w:ind w:left="4320" w:hanging="180"/>
+      </w:pPr>
+    </w:lvl>
+    <w:lvl w:ilvl="6" w:tplc="FFFFFFFF" w:tentative="1">
+      <w:start w:val="1"/>
+      <w:numFmt w:val="decimal"/>
+      <w:lvlText w:val="%7."/>
+      <w:lvlJc w:val="left"/>
+      <w:pPr>
+        <w:ind w:left="5040" w:hanging="360"/>
+      </w:pPr>
+    </w:lvl>
+    <w:lvl w:ilvl="7" w:tplc="FFFFFFFF" w:tentative="1">
+      <w:start w:val="1"/>
+      <w:numFmt w:val="lowerLetter"/>
+      <w:lvlText w:val="%8."/>
+      <w:lvlJc w:val="left"/>
+      <w:pPr>
+        <w:ind w:left="5760" w:hanging="360"/>
+      </w:pPr>
+    </w:lvl>
+    <w:lvl w:ilvl="8" w:tplc="FFFFFFFF" w:tentative="1">
+      <w:start w:val="1"/>
+      <w:numFmt w:val="lowerRoman"/>
+      <w:lvlText w:val="%9."/>
+      <w:lvlJc w:val="right"/>
+      <w:pPr>
+        <w:ind w:left="6480" w:hanging="180"/>
+      </w:pPr>
+    </w:lvl>
+  </w:abstractNum>
+  <w:abstractNum w:abstractNumId="26" w15:restartNumberingAfterBreak="0">
     <w:nsid w:val="53F641D7"/>
     <w:multiLevelType w:val="hybridMultilevel"/>
     <w:tmpl w:val="D38ADEC6"/>
@@ -3086,7 +4380,7 @@
       </w:pPr>
     </w:lvl>
   </w:abstractNum>
-  <w:abstractNum w:abstractNumId="21" w15:restartNumberingAfterBreak="0">
+  <w:abstractNum w:abstractNumId="27" w15:restartNumberingAfterBreak="0">
     <w:nsid w:val="5D5D753F"/>
     <w:multiLevelType w:val="hybridMultilevel"/>
     <w:tmpl w:val="D38ADEC6"/>
@@ -3172,7 +4466,93 @@
       </w:pPr>
     </w:lvl>
   </w:abstractNum>
-  <w:abstractNum w:abstractNumId="22" w15:restartNumberingAfterBreak="0">
+  <w:abstractNum w:abstractNumId="28" w15:restartNumberingAfterBreak="0">
+    <w:nsid w:val="66080D51"/>
+    <w:multiLevelType w:val="hybridMultilevel"/>
+    <w:tmpl w:val="2E68B47C"/>
+    <w:lvl w:ilvl="0" w:tplc="FFFFFFFF">
+      <w:start w:val="1"/>
+      <w:numFmt w:val="decimal"/>
+      <w:lvlText w:val="%1."/>
+      <w:lvlJc w:val="left"/>
+      <w:pPr>
+        <w:ind w:left="720" w:hanging="360"/>
+      </w:pPr>
+    </w:lvl>
+    <w:lvl w:ilvl="1" w:tplc="FFFFFFFF" w:tentative="1">
+      <w:start w:val="1"/>
+      <w:numFmt w:val="lowerLetter"/>
+      <w:lvlText w:val="%2."/>
+      <w:lvlJc w:val="left"/>
+      <w:pPr>
+        <w:ind w:left="1440" w:hanging="360"/>
+      </w:pPr>
+    </w:lvl>
+    <w:lvl w:ilvl="2" w:tplc="FFFFFFFF" w:tentative="1">
+      <w:start w:val="1"/>
+      <w:numFmt w:val="lowerRoman"/>
+      <w:lvlText w:val="%3."/>
+      <w:lvlJc w:val="right"/>
+      <w:pPr>
+        <w:ind w:left="2160" w:hanging="180"/>
+      </w:pPr>
+    </w:lvl>
+    <w:lvl w:ilvl="3" w:tplc="FFFFFFFF" w:tentative="1">
+      <w:start w:val="1"/>
+      <w:numFmt w:val="decimal"/>
+      <w:lvlText w:val="%4."/>
+      <w:lvlJc w:val="left"/>
+      <w:pPr>
+        <w:ind w:left="2880" w:hanging="360"/>
+      </w:pPr>
+    </w:lvl>
+    <w:lvl w:ilvl="4" w:tplc="FFFFFFFF" w:tentative="1">
+      <w:start w:val="1"/>
+      <w:numFmt w:val="lowerLetter"/>
+      <w:lvlText w:val="%5."/>
+      <w:lvlJc w:val="left"/>
+      <w:pPr>
+        <w:ind w:left="3600" w:hanging="360"/>
+      </w:pPr>
+    </w:lvl>
+    <w:lvl w:ilvl="5" w:tplc="FFFFFFFF" w:tentative="1">
+      <w:start w:val="1"/>
+      <w:numFmt w:val="lowerRoman"/>
+      <w:lvlText w:val="%6."/>
+      <w:lvlJc w:val="right"/>
+      <w:pPr>
+        <w:ind w:left="4320" w:hanging="180"/>
+      </w:pPr>
+    </w:lvl>
+    <w:lvl w:ilvl="6" w:tplc="FFFFFFFF" w:tentative="1">
+      <w:start w:val="1"/>
+      <w:numFmt w:val="decimal"/>
+      <w:lvlText w:val="%7."/>
+      <w:lvlJc w:val="left"/>
+      <w:pPr>
+        <w:ind w:left="5040" w:hanging="360"/>
+      </w:pPr>
+    </w:lvl>
+    <w:lvl w:ilvl="7" w:tplc="FFFFFFFF" w:tentative="1">
+      <w:start w:val="1"/>
+      <w:numFmt w:val="lowerLetter"/>
+      <w:lvlText w:val="%8."/>
+      <w:lvlJc w:val="left"/>
+      <w:pPr>
+        <w:ind w:left="5760" w:hanging="360"/>
+      </w:pPr>
+    </w:lvl>
+    <w:lvl w:ilvl="8" w:tplc="FFFFFFFF" w:tentative="1">
+      <w:start w:val="1"/>
+      <w:numFmt w:val="lowerRoman"/>
+      <w:lvlText w:val="%9."/>
+      <w:lvlJc w:val="right"/>
+      <w:pPr>
+        <w:ind w:left="6480" w:hanging="180"/>
+      </w:pPr>
+    </w:lvl>
+  </w:abstractNum>
+  <w:abstractNum w:abstractNumId="29" w15:restartNumberingAfterBreak="0">
     <w:nsid w:val="67533420"/>
     <w:multiLevelType w:val="hybridMultilevel"/>
     <w:tmpl w:val="C4243566"/>
@@ -3258,7 +4638,7 @@
       </w:pPr>
     </w:lvl>
   </w:abstractNum>
-  <w:abstractNum w:abstractNumId="23" w15:restartNumberingAfterBreak="0">
+  <w:abstractNum w:abstractNumId="30" w15:restartNumberingAfterBreak="0">
     <w:nsid w:val="67FD280A"/>
     <w:multiLevelType w:val="hybridMultilevel"/>
     <w:tmpl w:val="D38ADEC6"/>
@@ -3344,7 +4724,7 @@
       </w:pPr>
     </w:lvl>
   </w:abstractNum>
-  <w:abstractNum w:abstractNumId="24" w15:restartNumberingAfterBreak="0">
+  <w:abstractNum w:abstractNumId="31" w15:restartNumberingAfterBreak="0">
     <w:nsid w:val="68D033C9"/>
     <w:multiLevelType w:val="hybridMultilevel"/>
     <w:tmpl w:val="D38ADEC6"/>
@@ -3430,7 +4810,7 @@
       </w:pPr>
     </w:lvl>
   </w:abstractNum>
-  <w:abstractNum w:abstractNumId="25" w15:restartNumberingAfterBreak="0">
+  <w:abstractNum w:abstractNumId="32" w15:restartNumberingAfterBreak="0">
     <w:nsid w:val="74442B3A"/>
     <w:multiLevelType w:val="hybridMultilevel"/>
     <w:tmpl w:val="D38ADEC6"/>
@@ -3516,7 +4896,7 @@
       </w:pPr>
     </w:lvl>
   </w:abstractNum>
-  <w:abstractNum w:abstractNumId="26" w15:restartNumberingAfterBreak="0">
+  <w:abstractNum w:abstractNumId="33" w15:restartNumberingAfterBreak="0">
     <w:nsid w:val="7B890387"/>
     <w:multiLevelType w:val="hybridMultilevel"/>
     <w:tmpl w:val="D38ADEC6"/>
@@ -3602,7 +4982,7 @@
       </w:pPr>
     </w:lvl>
   </w:abstractNum>
-  <w:abstractNum w:abstractNumId="27" w15:restartNumberingAfterBreak="0">
+  <w:abstractNum w:abstractNumId="34" w15:restartNumberingAfterBreak="0">
     <w:nsid w:val="7C3666F3"/>
     <w:multiLevelType w:val="hybridMultilevel"/>
     <w:tmpl w:val="D38ADEC6"/>
@@ -3689,88 +5069,109 @@
     </w:lvl>
   </w:abstractNum>
   <w:num w:numId="1" w16cid:durableId="1688212485">
-    <w:abstractNumId w:val="16"/>
+    <w:abstractNumId w:val="20"/>
   </w:num>
   <w:num w:numId="2" w16cid:durableId="852188221">
+    <w:abstractNumId w:val="29"/>
+  </w:num>
+  <w:num w:numId="3" w16cid:durableId="833684808">
+    <w:abstractNumId w:val="21"/>
+  </w:num>
+  <w:num w:numId="4" w16cid:durableId="1647274481">
     <w:abstractNumId w:val="22"/>
   </w:num>
-  <w:num w:numId="3" w16cid:durableId="833684808">
-    <w:abstractNumId w:val="17"/>
-  </w:num>
-  <w:num w:numId="4" w16cid:durableId="1647274481">
+  <w:num w:numId="5" w16cid:durableId="2069184584">
     <w:abstractNumId w:val="18"/>
-  </w:num>
-  <w:num w:numId="5" w16cid:durableId="2069184584">
-    <w:abstractNumId w:val="15"/>
   </w:num>
   <w:num w:numId="6" w16cid:durableId="333000166">
     <w:abstractNumId w:val="2"/>
   </w:num>
   <w:num w:numId="7" w16cid:durableId="1017393272">
-    <w:abstractNumId w:val="21"/>
+    <w:abstractNumId w:val="27"/>
   </w:num>
   <w:num w:numId="8" w16cid:durableId="837237545">
-    <w:abstractNumId w:val="19"/>
+    <w:abstractNumId w:val="24"/>
   </w:num>
   <w:num w:numId="9" w16cid:durableId="141627479">
+    <w:abstractNumId w:val="12"/>
+  </w:num>
+  <w:num w:numId="10" w16cid:durableId="863328093">
+    <w:abstractNumId w:val="6"/>
+  </w:num>
+  <w:num w:numId="11" w16cid:durableId="50615741">
+    <w:abstractNumId w:val="13"/>
+  </w:num>
+  <w:num w:numId="12" w16cid:durableId="229124723">
     <w:abstractNumId w:val="11"/>
   </w:num>
-  <w:num w:numId="10" w16cid:durableId="863328093">
+  <w:num w:numId="13" w16cid:durableId="1629973891">
+    <w:abstractNumId w:val="31"/>
+  </w:num>
+  <w:num w:numId="14" w16cid:durableId="899169487">
     <w:abstractNumId w:val="5"/>
   </w:num>
-  <w:num w:numId="11" w16cid:durableId="50615741">
-    <w:abstractNumId w:val="12"/>
-  </w:num>
-  <w:num w:numId="12" w16cid:durableId="229124723">
-    <w:abstractNumId w:val="10"/>
-  </w:num>
-  <w:num w:numId="13" w16cid:durableId="1629973891">
-    <w:abstractNumId w:val="24"/>
-  </w:num>
-  <w:num w:numId="14" w16cid:durableId="899169487">
-    <w:abstractNumId w:val="4"/>
-  </w:num>
   <w:num w:numId="15" w16cid:durableId="1105926251">
-    <w:abstractNumId w:val="23"/>
+    <w:abstractNumId w:val="30"/>
   </w:num>
   <w:num w:numId="16" w16cid:durableId="678166958">
-    <w:abstractNumId w:val="20"/>
+    <w:abstractNumId w:val="26"/>
   </w:num>
   <w:num w:numId="17" w16cid:durableId="991761825">
-    <w:abstractNumId w:val="14"/>
+    <w:abstractNumId w:val="17"/>
   </w:num>
   <w:num w:numId="18" w16cid:durableId="561330081">
     <w:abstractNumId w:val="1"/>
   </w:num>
   <w:num w:numId="19" w16cid:durableId="1853256985">
-    <w:abstractNumId w:val="26"/>
+    <w:abstractNumId w:val="33"/>
   </w:num>
   <w:num w:numId="20" w16cid:durableId="722757559">
-    <w:abstractNumId w:val="13"/>
+    <w:abstractNumId w:val="16"/>
   </w:num>
   <w:num w:numId="21" w16cid:durableId="2147038641">
-    <w:abstractNumId w:val="25"/>
+    <w:abstractNumId w:val="32"/>
   </w:num>
   <w:num w:numId="22" w16cid:durableId="523059240">
     <w:abstractNumId w:val="0"/>
   </w:num>
   <w:num w:numId="23" w16cid:durableId="1161002658">
-    <w:abstractNumId w:val="27"/>
+    <w:abstractNumId w:val="34"/>
   </w:num>
   <w:num w:numId="24" w16cid:durableId="1015233107">
+    <w:abstractNumId w:val="8"/>
+  </w:num>
+  <w:num w:numId="25" w16cid:durableId="825627561">
     <w:abstractNumId w:val="7"/>
   </w:num>
-  <w:num w:numId="25" w16cid:durableId="825627561">
-    <w:abstractNumId w:val="6"/>
-  </w:num>
   <w:num w:numId="26" w16cid:durableId="583145921">
-    <w:abstractNumId w:val="9"/>
+    <w:abstractNumId w:val="10"/>
   </w:num>
   <w:num w:numId="27" w16cid:durableId="834567677">
     <w:abstractNumId w:val="3"/>
   </w:num>
   <w:num w:numId="28" w16cid:durableId="1237976703">
-    <w:abstractNumId w:val="8"/>
+    <w:abstractNumId w:val="9"/>
+  </w:num>
+  <w:num w:numId="29" w16cid:durableId="393815618">
+    <w:abstractNumId w:val="28"/>
+  </w:num>
+  <w:num w:numId="30" w16cid:durableId="462818901">
+    <w:abstractNumId w:val="14"/>
+  </w:num>
+  <w:num w:numId="31" w16cid:durableId="528183499">
+    <w:abstractNumId w:val="19"/>
+  </w:num>
+  <w:num w:numId="32" w16cid:durableId="26686389">
+    <w:abstractNumId w:val="23"/>
+  </w:num>
+  <w:num w:numId="33" w16cid:durableId="2069914943">
+    <w:abstractNumId w:val="4"/>
+  </w:num>
+  <w:num w:numId="34" w16cid:durableId="2104719851">
+    <w:abstractNumId w:val="15"/>
+  </w:num>
+  <w:num w:numId="35" w16cid:durableId="1050609889">
+    <w:abstractNumId w:val="25"/>
   </w:num>
 </w:numbering>
 </file>
@@ -4175,6 +5576,7 @@
   <w:style w:type="paragraph" w:default="1" w:styleId="Normal">
     <w:name w:val="Normal"/>
     <w:qFormat/>
+    <w:rsid w:val="00F25686"/>
   </w:style>
   <w:style w:type="character" w:default="1" w:styleId="DefaultParagraphFont">
     <w:name w:val="Default Paragraph Font"/>
@@ -4293,7 +5695,7 @@
       <w:kern w:val="0"/>
       <w:sz w:val="24"/>
       <w:szCs w:val="24"/>
-      <w:lang w:val="en-NL" w:eastAsia="en-NL"/>
+      <w:lang w:eastAsia="en-NL"/>
       <w14:ligatures w14:val="none"/>
     </w:rPr>
   </w:style>

</xml_diff>